<commit_message>
Added list of method names
</commit_message>
<xml_diff>
--- a/StringManipulation/doc/string-manipulation-project.docx
+++ b/StringManipulation/doc/string-manipulation-project.docx
@@ -311,13 +311,109 @@
           <w:numId w:val="13"/>
         </w:numPr>
       </w:pPr>
+      <w:proofErr w:type="spellStart"/>
+      <w:r>
+        <w:t>isAlphabetical</w:t>
+      </w:r>
+      <w:proofErr w:type="spellEnd"/>
+    </w:p>
+    <w:p>
+      <w:pPr>
+        <w:pStyle w:val="Heading2"/>
+        <w:numPr>
+          <w:ilvl w:val="0"/>
+          <w:numId w:val="13"/>
+        </w:numPr>
+      </w:pPr>
+      <w:proofErr w:type="spellStart"/>
+      <w:r>
+        <w:t>reverseString</w:t>
+      </w:r>
+      <w:proofErr w:type="spellEnd"/>
+    </w:p>
+    <w:p>
+      <w:pPr>
+        <w:pStyle w:val="Heading2"/>
+        <w:numPr>
+          <w:ilvl w:val="0"/>
+          <w:numId w:val="13"/>
+        </w:numPr>
+      </w:pPr>
+      <w:proofErr w:type="spellStart"/>
+      <w:r>
+        <w:t>capitalizeVowels</w:t>
+      </w:r>
+      <w:proofErr w:type="spellEnd"/>
+    </w:p>
+    <w:p>
+      <w:pPr>
+        <w:pStyle w:val="Heading2"/>
+        <w:numPr>
+          <w:ilvl w:val="0"/>
+          <w:numId w:val="13"/>
+        </w:numPr>
+      </w:pPr>
+      <w:proofErr w:type="spellStart"/>
+      <w:r>
+        <w:t>insertSpacesBetweenLetters</w:t>
+      </w:r>
+      <w:proofErr w:type="spellEnd"/>
+    </w:p>
+    <w:p>
+      <w:pPr>
+        <w:pStyle w:val="Heading2"/>
+        <w:numPr>
+          <w:ilvl w:val="0"/>
+          <w:numId w:val="13"/>
+        </w:numPr>
+      </w:pPr>
+      <w:proofErr w:type="spellStart"/>
+      <w:r>
+        <w:t>convertToHex</w:t>
+      </w:r>
+      <w:proofErr w:type="spellEnd"/>
+    </w:p>
+    <w:p>
+      <w:pPr>
+        <w:pStyle w:val="Heading2"/>
+        <w:numPr>
+          <w:ilvl w:val="0"/>
+          <w:numId w:val="13"/>
+        </w:numPr>
+      </w:pPr>
+      <w:proofErr w:type="spellStart"/>
+      <w:r>
+        <w:t>removeChar</w:t>
+      </w:r>
+      <w:proofErr w:type="spellEnd"/>
+    </w:p>
+    <w:p>
+      <w:pPr>
+        <w:pStyle w:val="Heading2"/>
+        <w:numPr>
+          <w:ilvl w:val="0"/>
+          <w:numId w:val="13"/>
+        </w:numPr>
+      </w:pPr>
+      <w:proofErr w:type="spellStart"/>
+      <w:r>
+        <w:t>generateAllChars</w:t>
+      </w:r>
+      <w:proofErr w:type="spellEnd"/>
+    </w:p>
+    <w:p>
+      <w:pPr>
+        <w:pStyle w:val="Heading2"/>
+        <w:numPr>
+          <w:ilvl w:val="0"/>
+          <w:numId w:val="13"/>
+        </w:numPr>
+      </w:pPr>
+      <w:r>
+        <w:t>containsSubSequence</w:t>
+      </w:r>
       <w:bookmarkStart w:id="0" w:name="_GoBack"/>
       <w:bookmarkEnd w:id="0"/>
-    </w:p>
-    <w:p>
-      <w:pPr>
-        <w:spacing w:line="256" w:lineRule="auto"/>
-      </w:pPr>
     </w:p>
     <w:sectPr>
       <w:headerReference w:type="first" r:id="rId12"/>
@@ -770,7 +866,7 @@
   <w:abstractNum w:abstractNumId="2" w15:restartNumberingAfterBreak="0">
     <w:nsid w:val="4D1D25A2"/>
     <w:multiLevelType w:val="hybridMultilevel"/>
-    <w:tmpl w:val="060C7D64"/>
+    <w:tmpl w:val="8DA4677A"/>
     <w:lvl w:ilvl="0" w:tplc="0409000F">
       <w:start w:val="1"/>
       <w:numFmt w:val="decimal"/>
@@ -2465,7 +2561,7 @@
 </file>
 
 <file path=customXml/itemProps1.xml><?xml version="1.0" encoding="utf-8"?>
-<ds:datastoreItem xmlns:ds="http://schemas.openxmlformats.org/officeDocument/2006/customXml" ds:itemID="{F37BCE81-DEA7-4491-883B-14A124F0C983}">
+<ds:datastoreItem xmlns:ds="http://schemas.openxmlformats.org/officeDocument/2006/customXml" ds:itemID="{1A8B12B5-0CD8-4FAB-87CE-5F232631E0E4}">
   <ds:schemaRefs>
     <ds:schemaRef ds:uri="http://schemas.openxmlformats.org/officeDocument/2006/bibliography"/>
   </ds:schemaRefs>

</xml_diff>

<commit_message>
Added a breakdown for isAlphabetical
</commit_message>
<xml_diff>
--- a/StringManipulation/doc/string-manipulation-project.docx
+++ b/StringManipulation/doc/string-manipulation-project.docx
@@ -319,6 +319,211 @@
     </w:p>
     <w:p>
       <w:pPr>
+        <w:ind w:left="360"/>
+      </w:pPr>
+      <w:r>
+        <w:t xml:space="preserve">The </w:t>
+      </w:r>
+      <w:proofErr w:type="spellStart"/>
+      <w:r>
+        <w:t>isAlphabetical</w:t>
+      </w:r>
+      <w:proofErr w:type="spellEnd"/>
+      <w:r>
+        <w:t xml:space="preserve"> method must perform as described. It will accept a</w:t>
+      </w:r>
+      <w:r>
+        <w:t>n input string and determine if the string is in alphabetical order. Character case can be ignored. If the string contains characters other than letters, these characters may be ignored. The following contains a list of examples:</w:t>
+      </w:r>
+    </w:p>
+    <w:p>
+      <w:pPr>
+        <w:pStyle w:val="ListParagraph"/>
+        <w:numPr>
+          <w:ilvl w:val="0"/>
+          <w:numId w:val="17"/>
+        </w:numPr>
+      </w:pPr>
+      <w:r>
+        <w:t>True Examples</w:t>
+      </w:r>
+    </w:p>
+    <w:p>
+      <w:pPr>
+        <w:pStyle w:val="ListParagraph"/>
+        <w:numPr>
+          <w:ilvl w:val="1"/>
+          <w:numId w:val="17"/>
+        </w:numPr>
+      </w:pPr>
+      <w:r>
+        <w:t>“</w:t>
+      </w:r>
+      <w:proofErr w:type="spellStart"/>
+      <w:r>
+        <w:t>abcd</w:t>
+      </w:r>
+      <w:proofErr w:type="spellEnd"/>
+      <w:r>
+        <w:t>”</w:t>
+      </w:r>
+    </w:p>
+    <w:p>
+      <w:pPr>
+        <w:pStyle w:val="ListParagraph"/>
+        <w:numPr>
+          <w:ilvl w:val="1"/>
+          <w:numId w:val="17"/>
+        </w:numPr>
+      </w:pPr>
+      <w:r>
+        <w:t>“ab-</w:t>
+      </w:r>
+      <w:proofErr w:type="spellStart"/>
+      <w:r>
+        <w:t>fg</w:t>
+      </w:r>
+      <w:proofErr w:type="spellEnd"/>
+      <w:r>
+        <w:t>”</w:t>
+      </w:r>
+    </w:p>
+    <w:p>
+      <w:pPr>
+        <w:pStyle w:val="ListParagraph"/>
+        <w:numPr>
+          <w:ilvl w:val="1"/>
+          <w:numId w:val="17"/>
+        </w:numPr>
+      </w:pPr>
+      <w:r>
+        <w:t>“</w:t>
+      </w:r>
+      <w:proofErr w:type="spellStart"/>
+      <w:r>
+        <w:t>ghi</w:t>
+      </w:r>
+      <w:proofErr w:type="spellEnd"/>
+      <w:r>
+        <w:t>---</w:t>
+      </w:r>
+      <w:proofErr w:type="gramStart"/>
+      <w:r>
+        <w:t xml:space="preserve">   “</w:t>
+      </w:r>
+      <w:proofErr w:type="gramEnd"/>
+    </w:p>
+    <w:p>
+      <w:pPr>
+        <w:pStyle w:val="ListParagraph"/>
+        <w:numPr>
+          <w:ilvl w:val="1"/>
+          <w:numId w:val="17"/>
+        </w:numPr>
+      </w:pPr>
+      <w:r>
+        <w:t>“</w:t>
+      </w:r>
+      <w:proofErr w:type="spellStart"/>
+      <w:r>
+        <w:t>HLmnO</w:t>
+      </w:r>
+      <w:proofErr w:type="spellEnd"/>
+      <w:r>
+        <w:t>”</w:t>
+      </w:r>
+    </w:p>
+    <w:p>
+      <w:pPr>
+        <w:pStyle w:val="ListParagraph"/>
+        <w:numPr>
+          <w:ilvl w:val="0"/>
+          <w:numId w:val="17"/>
+        </w:numPr>
+      </w:pPr>
+      <w:r>
+        <w:t>False Examples</w:t>
+      </w:r>
+    </w:p>
+    <w:p>
+      <w:pPr>
+        <w:pStyle w:val="ListParagraph"/>
+        <w:numPr>
+          <w:ilvl w:val="1"/>
+          <w:numId w:val="17"/>
+        </w:numPr>
+      </w:pPr>
+      <w:r>
+        <w:t>“</w:t>
+      </w:r>
+      <w:proofErr w:type="spellStart"/>
+      <w:r>
+        <w:t>dcba</w:t>
+      </w:r>
+      <w:proofErr w:type="spellEnd"/>
+      <w:r>
+        <w:t>”</w:t>
+      </w:r>
+    </w:p>
+    <w:p>
+      <w:pPr>
+        <w:pStyle w:val="ListParagraph"/>
+        <w:numPr>
+          <w:ilvl w:val="1"/>
+          <w:numId w:val="17"/>
+        </w:numPr>
+      </w:pPr>
+      <w:r>
+        <w:t>“</w:t>
+      </w:r>
+      <w:proofErr w:type="spellStart"/>
+      <w:r>
+        <w:t>abdc</w:t>
+      </w:r>
+      <w:proofErr w:type="spellEnd"/>
+      <w:r>
+        <w:t>”</w:t>
+      </w:r>
+    </w:p>
+    <w:p>
+      <w:pPr>
+        <w:pStyle w:val="ListParagraph"/>
+        <w:numPr>
+          <w:ilvl w:val="1"/>
+          <w:numId w:val="17"/>
+        </w:numPr>
+      </w:pPr>
+      <w:proofErr w:type="gramStart"/>
+      <w:r>
+        <w:t xml:space="preserve">“  </w:t>
+      </w:r>
+      <w:proofErr w:type="gramEnd"/>
+      <w:r>
+        <w:t xml:space="preserve">  </w:t>
+      </w:r>
+      <w:proofErr w:type="spellStart"/>
+      <w:r>
+        <w:t>ba</w:t>
+      </w:r>
+      <w:proofErr w:type="spellEnd"/>
+      <w:r>
+        <w:t>”</w:t>
+      </w:r>
+    </w:p>
+    <w:p>
+      <w:pPr>
+        <w:pStyle w:val="ListParagraph"/>
+        <w:numPr>
+          <w:ilvl w:val="1"/>
+          <w:numId w:val="17"/>
+        </w:numPr>
+      </w:pPr>
+      <w:r>
+        <w:t>“Zy17”</w:t>
+      </w:r>
+    </w:p>
+    <w:p>
+      <w:pPr>
         <w:pStyle w:val="Heading2"/>
         <w:numPr>
           <w:ilvl w:val="0"/>
@@ -355,7 +560,12 @@
       </w:pPr>
       <w:proofErr w:type="spellStart"/>
       <w:r>
-        <w:t>insertSpacesBetweenLetters</w:t>
+        <w:t>insertSp</w:t>
+      </w:r>
+      <w:bookmarkStart w:id="0" w:name="_GoBack"/>
+      <w:bookmarkEnd w:id="0"/>
+      <w:r>
+        <w:t>acesBetweenLetters</w:t>
       </w:r>
       <w:proofErr w:type="spellEnd"/>
     </w:p>
@@ -409,11 +619,11 @@
           <w:numId w:val="13"/>
         </w:numPr>
       </w:pPr>
+      <w:proofErr w:type="spellStart"/>
       <w:r>
         <w:t>containsSubSequence</w:t>
       </w:r>
-      <w:bookmarkStart w:id="0" w:name="_GoBack"/>
-      <w:bookmarkEnd w:id="0"/>
+      <w:proofErr w:type="spellEnd"/>
     </w:p>
     <w:sectPr>
       <w:headerReference w:type="first" r:id="rId12"/>
@@ -692,6 +902,205 @@
 <file path=word/numbering.xml><?xml version="1.0" encoding="utf-8"?>
 <w:numbering xmlns:wpc="http://schemas.microsoft.com/office/word/2010/wordprocessingCanvas" xmlns:cx="http://schemas.microsoft.com/office/drawing/2014/chartex" xmlns:mc="http://schemas.openxmlformats.org/markup-compatibility/2006" xmlns:o="urn:schemas-microsoft-com:office:office" xmlns:r="http://schemas.openxmlformats.org/officeDocument/2006/relationships" xmlns:m="http://schemas.openxmlformats.org/officeDocument/2006/math" xmlns:v="urn:schemas-microsoft-com:vml" xmlns:wp14="http://schemas.microsoft.com/office/word/2010/wordprocessingDrawing" xmlns:wp="http://schemas.openxmlformats.org/drawingml/2006/wordprocessingDrawing" xmlns:w10="urn:schemas-microsoft-com:office:word" xmlns:w="http://schemas.openxmlformats.org/wordprocessingml/2006/main" xmlns:w14="http://schemas.microsoft.com/office/word/2010/wordml" xmlns:w15="http://schemas.microsoft.com/office/word/2012/wordml" xmlns:w16se="http://schemas.microsoft.com/office/word/2015/wordml/symex" xmlns:wpg="http://schemas.microsoft.com/office/word/2010/wordprocessingGroup" xmlns:wpi="http://schemas.microsoft.com/office/word/2010/wordprocessingInk" xmlns:wne="http://schemas.microsoft.com/office/word/2006/wordml" xmlns:wps="http://schemas.microsoft.com/office/word/2010/wordprocessingShape" mc:Ignorable="w14 w15 w16se wp14">
   <w:abstractNum w:abstractNumId="0" w15:restartNumberingAfterBreak="0">
+    <w:nsid w:val="089F747E"/>
+    <w:multiLevelType w:val="hybridMultilevel"/>
+    <w:tmpl w:val="73040464"/>
+    <w:lvl w:ilvl="0" w:tplc="6232A07E">
+      <w:start w:val="1"/>
+      <w:numFmt w:val="bullet"/>
+      <w:lvlText w:val=""/>
+      <w:lvlJc w:val="left"/>
+      <w:pPr>
+        <w:ind w:left="720" w:hanging="360"/>
+      </w:pPr>
+      <w:rPr>
+        <w:rFonts w:ascii="Wingdings" w:eastAsiaTheme="minorEastAsia" w:hAnsi="Wingdings" w:cstheme="minorBidi" w:hint="default"/>
+      </w:rPr>
+    </w:lvl>
+    <w:lvl w:ilvl="1" w:tplc="04090003" w:tentative="1">
+      <w:start w:val="1"/>
+      <w:numFmt w:val="bullet"/>
+      <w:lvlText w:val="o"/>
+      <w:lvlJc w:val="left"/>
+      <w:pPr>
+        <w:ind w:left="1440" w:hanging="360"/>
+      </w:pPr>
+      <w:rPr>
+        <w:rFonts w:ascii="Courier New" w:hAnsi="Courier New" w:cs="Courier New" w:hint="default"/>
+      </w:rPr>
+    </w:lvl>
+    <w:lvl w:ilvl="2" w:tplc="04090005" w:tentative="1">
+      <w:start w:val="1"/>
+      <w:numFmt w:val="bullet"/>
+      <w:lvlText w:val=""/>
+      <w:lvlJc w:val="left"/>
+      <w:pPr>
+        <w:ind w:left="2160" w:hanging="360"/>
+      </w:pPr>
+      <w:rPr>
+        <w:rFonts w:ascii="Wingdings" w:hAnsi="Wingdings" w:hint="default"/>
+      </w:rPr>
+    </w:lvl>
+    <w:lvl w:ilvl="3" w:tplc="04090001" w:tentative="1">
+      <w:start w:val="1"/>
+      <w:numFmt w:val="bullet"/>
+      <w:lvlText w:val=""/>
+      <w:lvlJc w:val="left"/>
+      <w:pPr>
+        <w:ind w:left="2880" w:hanging="360"/>
+      </w:pPr>
+      <w:rPr>
+        <w:rFonts w:ascii="Symbol" w:hAnsi="Symbol" w:hint="default"/>
+      </w:rPr>
+    </w:lvl>
+    <w:lvl w:ilvl="4" w:tplc="04090003" w:tentative="1">
+      <w:start w:val="1"/>
+      <w:numFmt w:val="bullet"/>
+      <w:lvlText w:val="o"/>
+      <w:lvlJc w:val="left"/>
+      <w:pPr>
+        <w:ind w:left="3600" w:hanging="360"/>
+      </w:pPr>
+      <w:rPr>
+        <w:rFonts w:ascii="Courier New" w:hAnsi="Courier New" w:cs="Courier New" w:hint="default"/>
+      </w:rPr>
+    </w:lvl>
+    <w:lvl w:ilvl="5" w:tplc="04090005" w:tentative="1">
+      <w:start w:val="1"/>
+      <w:numFmt w:val="bullet"/>
+      <w:lvlText w:val=""/>
+      <w:lvlJc w:val="left"/>
+      <w:pPr>
+        <w:ind w:left="4320" w:hanging="360"/>
+      </w:pPr>
+      <w:rPr>
+        <w:rFonts w:ascii="Wingdings" w:hAnsi="Wingdings" w:hint="default"/>
+      </w:rPr>
+    </w:lvl>
+    <w:lvl w:ilvl="6" w:tplc="04090001" w:tentative="1">
+      <w:start w:val="1"/>
+      <w:numFmt w:val="bullet"/>
+      <w:lvlText w:val=""/>
+      <w:lvlJc w:val="left"/>
+      <w:pPr>
+        <w:ind w:left="5040" w:hanging="360"/>
+      </w:pPr>
+      <w:rPr>
+        <w:rFonts w:ascii="Symbol" w:hAnsi="Symbol" w:hint="default"/>
+      </w:rPr>
+    </w:lvl>
+    <w:lvl w:ilvl="7" w:tplc="04090003" w:tentative="1">
+      <w:start w:val="1"/>
+      <w:numFmt w:val="bullet"/>
+      <w:lvlText w:val="o"/>
+      <w:lvlJc w:val="left"/>
+      <w:pPr>
+        <w:ind w:left="5760" w:hanging="360"/>
+      </w:pPr>
+      <w:rPr>
+        <w:rFonts w:ascii="Courier New" w:hAnsi="Courier New" w:cs="Courier New" w:hint="default"/>
+      </w:rPr>
+    </w:lvl>
+    <w:lvl w:ilvl="8" w:tplc="04090005" w:tentative="1">
+      <w:start w:val="1"/>
+      <w:numFmt w:val="bullet"/>
+      <w:lvlText w:val=""/>
+      <w:lvlJc w:val="left"/>
+      <w:pPr>
+        <w:ind w:left="6480" w:hanging="360"/>
+      </w:pPr>
+      <w:rPr>
+        <w:rFonts w:ascii="Wingdings" w:hAnsi="Wingdings" w:hint="default"/>
+      </w:rPr>
+    </w:lvl>
+  </w:abstractNum>
+  <w:abstractNum w:abstractNumId="1" w15:restartNumberingAfterBreak="0">
+    <w:nsid w:val="0EFD40CE"/>
+    <w:multiLevelType w:val="hybridMultilevel"/>
+    <w:tmpl w:val="A6EEA31E"/>
+    <w:lvl w:ilvl="0" w:tplc="0409000F">
+      <w:start w:val="1"/>
+      <w:numFmt w:val="decimal"/>
+      <w:lvlText w:val="%1."/>
+      <w:lvlJc w:val="left"/>
+      <w:pPr>
+        <w:ind w:left="720" w:hanging="360"/>
+      </w:pPr>
+    </w:lvl>
+    <w:lvl w:ilvl="1" w:tplc="04090019" w:tentative="1">
+      <w:start w:val="1"/>
+      <w:numFmt w:val="lowerLetter"/>
+      <w:lvlText w:val="%2."/>
+      <w:lvlJc w:val="left"/>
+      <w:pPr>
+        <w:ind w:left="1440" w:hanging="360"/>
+      </w:pPr>
+    </w:lvl>
+    <w:lvl w:ilvl="2" w:tplc="0409001B" w:tentative="1">
+      <w:start w:val="1"/>
+      <w:numFmt w:val="lowerRoman"/>
+      <w:lvlText w:val="%3."/>
+      <w:lvlJc w:val="right"/>
+      <w:pPr>
+        <w:ind w:left="2160" w:hanging="180"/>
+      </w:pPr>
+    </w:lvl>
+    <w:lvl w:ilvl="3" w:tplc="0409000F" w:tentative="1">
+      <w:start w:val="1"/>
+      <w:numFmt w:val="decimal"/>
+      <w:lvlText w:val="%4."/>
+      <w:lvlJc w:val="left"/>
+      <w:pPr>
+        <w:ind w:left="2880" w:hanging="360"/>
+      </w:pPr>
+    </w:lvl>
+    <w:lvl w:ilvl="4" w:tplc="04090019" w:tentative="1">
+      <w:start w:val="1"/>
+      <w:numFmt w:val="lowerLetter"/>
+      <w:lvlText w:val="%5."/>
+      <w:lvlJc w:val="left"/>
+      <w:pPr>
+        <w:ind w:left="3600" w:hanging="360"/>
+      </w:pPr>
+    </w:lvl>
+    <w:lvl w:ilvl="5" w:tplc="0409001B" w:tentative="1">
+      <w:start w:val="1"/>
+      <w:numFmt w:val="lowerRoman"/>
+      <w:lvlText w:val="%6."/>
+      <w:lvlJc w:val="right"/>
+      <w:pPr>
+        <w:ind w:left="4320" w:hanging="180"/>
+      </w:pPr>
+    </w:lvl>
+    <w:lvl w:ilvl="6" w:tplc="0409000F" w:tentative="1">
+      <w:start w:val="1"/>
+      <w:numFmt w:val="decimal"/>
+      <w:lvlText w:val="%7."/>
+      <w:lvlJc w:val="left"/>
+      <w:pPr>
+        <w:ind w:left="5040" w:hanging="360"/>
+      </w:pPr>
+    </w:lvl>
+    <w:lvl w:ilvl="7" w:tplc="04090019" w:tentative="1">
+      <w:start w:val="1"/>
+      <w:numFmt w:val="lowerLetter"/>
+      <w:lvlText w:val="%8."/>
+      <w:lvlJc w:val="left"/>
+      <w:pPr>
+        <w:ind w:left="5760" w:hanging="360"/>
+      </w:pPr>
+    </w:lvl>
+    <w:lvl w:ilvl="8" w:tplc="0409001B" w:tentative="1">
+      <w:start w:val="1"/>
+      <w:numFmt w:val="lowerRoman"/>
+      <w:lvlText w:val="%9."/>
+      <w:lvlJc w:val="right"/>
+      <w:pPr>
+        <w:ind w:left="6480" w:hanging="180"/>
+      </w:pPr>
+    </w:lvl>
+  </w:abstractNum>
+  <w:abstractNum w:abstractNumId="2" w15:restartNumberingAfterBreak="0">
     <w:nsid w:val="1482775B"/>
     <w:multiLevelType w:val="multilevel"/>
     <w:tmpl w:val="7B62DDBA"/>
@@ -777,7 +1186,120 @@
       </w:pPr>
     </w:lvl>
   </w:abstractNum>
-  <w:abstractNum w:abstractNumId="1" w15:restartNumberingAfterBreak="0">
+  <w:abstractNum w:abstractNumId="3" w15:restartNumberingAfterBreak="0">
+    <w:nsid w:val="27CF5E57"/>
+    <w:multiLevelType w:val="hybridMultilevel"/>
+    <w:tmpl w:val="1B84038C"/>
+    <w:lvl w:ilvl="0" w:tplc="04090001">
+      <w:start w:val="1"/>
+      <w:numFmt w:val="bullet"/>
+      <w:lvlText w:val=""/>
+      <w:lvlJc w:val="left"/>
+      <w:pPr>
+        <w:ind w:left="720" w:hanging="360"/>
+      </w:pPr>
+      <w:rPr>
+        <w:rFonts w:ascii="Symbol" w:hAnsi="Symbol" w:hint="default"/>
+      </w:rPr>
+    </w:lvl>
+    <w:lvl w:ilvl="1" w:tplc="04090003">
+      <w:start w:val="1"/>
+      <w:numFmt w:val="bullet"/>
+      <w:lvlText w:val="o"/>
+      <w:lvlJc w:val="left"/>
+      <w:pPr>
+        <w:ind w:left="1440" w:hanging="360"/>
+      </w:pPr>
+      <w:rPr>
+        <w:rFonts w:ascii="Courier New" w:hAnsi="Courier New" w:cs="Courier New" w:hint="default"/>
+      </w:rPr>
+    </w:lvl>
+    <w:lvl w:ilvl="2" w:tplc="04090005" w:tentative="1">
+      <w:start w:val="1"/>
+      <w:numFmt w:val="bullet"/>
+      <w:lvlText w:val=""/>
+      <w:lvlJc w:val="left"/>
+      <w:pPr>
+        <w:ind w:left="2160" w:hanging="360"/>
+      </w:pPr>
+      <w:rPr>
+        <w:rFonts w:ascii="Wingdings" w:hAnsi="Wingdings" w:hint="default"/>
+      </w:rPr>
+    </w:lvl>
+    <w:lvl w:ilvl="3" w:tplc="04090001" w:tentative="1">
+      <w:start w:val="1"/>
+      <w:numFmt w:val="bullet"/>
+      <w:lvlText w:val=""/>
+      <w:lvlJc w:val="left"/>
+      <w:pPr>
+        <w:ind w:left="2880" w:hanging="360"/>
+      </w:pPr>
+      <w:rPr>
+        <w:rFonts w:ascii="Symbol" w:hAnsi="Symbol" w:hint="default"/>
+      </w:rPr>
+    </w:lvl>
+    <w:lvl w:ilvl="4" w:tplc="04090003" w:tentative="1">
+      <w:start w:val="1"/>
+      <w:numFmt w:val="bullet"/>
+      <w:lvlText w:val="o"/>
+      <w:lvlJc w:val="left"/>
+      <w:pPr>
+        <w:ind w:left="3600" w:hanging="360"/>
+      </w:pPr>
+      <w:rPr>
+        <w:rFonts w:ascii="Courier New" w:hAnsi="Courier New" w:cs="Courier New" w:hint="default"/>
+      </w:rPr>
+    </w:lvl>
+    <w:lvl w:ilvl="5" w:tplc="04090005" w:tentative="1">
+      <w:start w:val="1"/>
+      <w:numFmt w:val="bullet"/>
+      <w:lvlText w:val=""/>
+      <w:lvlJc w:val="left"/>
+      <w:pPr>
+        <w:ind w:left="4320" w:hanging="360"/>
+      </w:pPr>
+      <w:rPr>
+        <w:rFonts w:ascii="Wingdings" w:hAnsi="Wingdings" w:hint="default"/>
+      </w:rPr>
+    </w:lvl>
+    <w:lvl w:ilvl="6" w:tplc="04090001" w:tentative="1">
+      <w:start w:val="1"/>
+      <w:numFmt w:val="bullet"/>
+      <w:lvlText w:val=""/>
+      <w:lvlJc w:val="left"/>
+      <w:pPr>
+        <w:ind w:left="5040" w:hanging="360"/>
+      </w:pPr>
+      <w:rPr>
+        <w:rFonts w:ascii="Symbol" w:hAnsi="Symbol" w:hint="default"/>
+      </w:rPr>
+    </w:lvl>
+    <w:lvl w:ilvl="7" w:tplc="04090003" w:tentative="1">
+      <w:start w:val="1"/>
+      <w:numFmt w:val="bullet"/>
+      <w:lvlText w:val="o"/>
+      <w:lvlJc w:val="left"/>
+      <w:pPr>
+        <w:ind w:left="5760" w:hanging="360"/>
+      </w:pPr>
+      <w:rPr>
+        <w:rFonts w:ascii="Courier New" w:hAnsi="Courier New" w:cs="Courier New" w:hint="default"/>
+      </w:rPr>
+    </w:lvl>
+    <w:lvl w:ilvl="8" w:tplc="04090005" w:tentative="1">
+      <w:start w:val="1"/>
+      <w:numFmt w:val="bullet"/>
+      <w:lvlText w:val=""/>
+      <w:lvlJc w:val="left"/>
+      <w:pPr>
+        <w:ind w:left="6480" w:hanging="360"/>
+      </w:pPr>
+      <w:rPr>
+        <w:rFonts w:ascii="Wingdings" w:hAnsi="Wingdings" w:hint="default"/>
+      </w:rPr>
+    </w:lvl>
+  </w:abstractNum>
+  <w:abstractNum w:abstractNumId="4" w15:restartNumberingAfterBreak="0">
     <w:nsid w:val="40011FAD"/>
     <w:multiLevelType w:val="hybridMultilevel"/>
     <w:tmpl w:val="D4DCAD0C"/>
@@ -863,7 +1385,7 @@
       </w:pPr>
     </w:lvl>
   </w:abstractNum>
-  <w:abstractNum w:abstractNumId="2" w15:restartNumberingAfterBreak="0">
+  <w:abstractNum w:abstractNumId="5" w15:restartNumberingAfterBreak="0">
     <w:nsid w:val="4D1D25A2"/>
     <w:multiLevelType w:val="hybridMultilevel"/>
     <w:tmpl w:val="8DA4677A"/>
@@ -952,7 +1474,7 @@
       </w:pPr>
     </w:lvl>
   </w:abstractNum>
-  <w:abstractNum w:abstractNumId="3" w15:restartNumberingAfterBreak="0">
+  <w:abstractNum w:abstractNumId="6" w15:restartNumberingAfterBreak="0">
     <w:nsid w:val="5DA67E15"/>
     <w:multiLevelType w:val="hybridMultilevel"/>
     <w:tmpl w:val="6498828A"/>
@@ -1164,38 +1686,151 @@
       </w:rPr>
     </w:lvl>
   </w:abstractNum>
+  <w:abstractNum w:abstractNumId="7" w15:restartNumberingAfterBreak="0">
+    <w:nsid w:val="6F962DD0"/>
+    <w:multiLevelType w:val="hybridMultilevel"/>
+    <w:tmpl w:val="8DC4263A"/>
+    <w:lvl w:ilvl="0" w:tplc="6232A07E">
+      <w:start w:val="1"/>
+      <w:numFmt w:val="bullet"/>
+      <w:lvlText w:val=""/>
+      <w:lvlJc w:val="left"/>
+      <w:pPr>
+        <w:ind w:left="1080" w:hanging="360"/>
+      </w:pPr>
+      <w:rPr>
+        <w:rFonts w:ascii="Wingdings" w:eastAsiaTheme="minorEastAsia" w:hAnsi="Wingdings" w:cstheme="minorBidi" w:hint="default"/>
+      </w:rPr>
+    </w:lvl>
+    <w:lvl w:ilvl="1" w:tplc="04090003" w:tentative="1">
+      <w:start w:val="1"/>
+      <w:numFmt w:val="bullet"/>
+      <w:lvlText w:val="o"/>
+      <w:lvlJc w:val="left"/>
+      <w:pPr>
+        <w:ind w:left="1800" w:hanging="360"/>
+      </w:pPr>
+      <w:rPr>
+        <w:rFonts w:ascii="Courier New" w:hAnsi="Courier New" w:cs="Courier New" w:hint="default"/>
+      </w:rPr>
+    </w:lvl>
+    <w:lvl w:ilvl="2" w:tplc="04090005" w:tentative="1">
+      <w:start w:val="1"/>
+      <w:numFmt w:val="bullet"/>
+      <w:lvlText w:val=""/>
+      <w:lvlJc w:val="left"/>
+      <w:pPr>
+        <w:ind w:left="2520" w:hanging="360"/>
+      </w:pPr>
+      <w:rPr>
+        <w:rFonts w:ascii="Wingdings" w:hAnsi="Wingdings" w:hint="default"/>
+      </w:rPr>
+    </w:lvl>
+    <w:lvl w:ilvl="3" w:tplc="04090001" w:tentative="1">
+      <w:start w:val="1"/>
+      <w:numFmt w:val="bullet"/>
+      <w:lvlText w:val=""/>
+      <w:lvlJc w:val="left"/>
+      <w:pPr>
+        <w:ind w:left="3240" w:hanging="360"/>
+      </w:pPr>
+      <w:rPr>
+        <w:rFonts w:ascii="Symbol" w:hAnsi="Symbol" w:hint="default"/>
+      </w:rPr>
+    </w:lvl>
+    <w:lvl w:ilvl="4" w:tplc="04090003" w:tentative="1">
+      <w:start w:val="1"/>
+      <w:numFmt w:val="bullet"/>
+      <w:lvlText w:val="o"/>
+      <w:lvlJc w:val="left"/>
+      <w:pPr>
+        <w:ind w:left="3960" w:hanging="360"/>
+      </w:pPr>
+      <w:rPr>
+        <w:rFonts w:ascii="Courier New" w:hAnsi="Courier New" w:cs="Courier New" w:hint="default"/>
+      </w:rPr>
+    </w:lvl>
+    <w:lvl w:ilvl="5" w:tplc="04090005" w:tentative="1">
+      <w:start w:val="1"/>
+      <w:numFmt w:val="bullet"/>
+      <w:lvlText w:val=""/>
+      <w:lvlJc w:val="left"/>
+      <w:pPr>
+        <w:ind w:left="4680" w:hanging="360"/>
+      </w:pPr>
+      <w:rPr>
+        <w:rFonts w:ascii="Wingdings" w:hAnsi="Wingdings" w:hint="default"/>
+      </w:rPr>
+    </w:lvl>
+    <w:lvl w:ilvl="6" w:tplc="04090001" w:tentative="1">
+      <w:start w:val="1"/>
+      <w:numFmt w:val="bullet"/>
+      <w:lvlText w:val=""/>
+      <w:lvlJc w:val="left"/>
+      <w:pPr>
+        <w:ind w:left="5400" w:hanging="360"/>
+      </w:pPr>
+      <w:rPr>
+        <w:rFonts w:ascii="Symbol" w:hAnsi="Symbol" w:hint="default"/>
+      </w:rPr>
+    </w:lvl>
+    <w:lvl w:ilvl="7" w:tplc="04090003" w:tentative="1">
+      <w:start w:val="1"/>
+      <w:numFmt w:val="bullet"/>
+      <w:lvlText w:val="o"/>
+      <w:lvlJc w:val="left"/>
+      <w:pPr>
+        <w:ind w:left="6120" w:hanging="360"/>
+      </w:pPr>
+      <w:rPr>
+        <w:rFonts w:ascii="Courier New" w:hAnsi="Courier New" w:cs="Courier New" w:hint="default"/>
+      </w:rPr>
+    </w:lvl>
+    <w:lvl w:ilvl="8" w:tplc="04090005" w:tentative="1">
+      <w:start w:val="1"/>
+      <w:numFmt w:val="bullet"/>
+      <w:lvlText w:val=""/>
+      <w:lvlJc w:val="left"/>
+      <w:pPr>
+        <w:ind w:left="6840" w:hanging="360"/>
+      </w:pPr>
+      <w:rPr>
+        <w:rFonts w:ascii="Wingdings" w:hAnsi="Wingdings" w:hint="default"/>
+      </w:rPr>
+    </w:lvl>
+  </w:abstractNum>
   <w:num w:numId="1">
-    <w:abstractNumId w:val="0"/>
+    <w:abstractNumId w:val="2"/>
   </w:num>
   <w:num w:numId="2">
-    <w:abstractNumId w:val="0"/>
+    <w:abstractNumId w:val="2"/>
   </w:num>
   <w:num w:numId="3">
-    <w:abstractNumId w:val="0"/>
+    <w:abstractNumId w:val="2"/>
   </w:num>
   <w:num w:numId="4">
-    <w:abstractNumId w:val="0"/>
+    <w:abstractNumId w:val="2"/>
   </w:num>
   <w:num w:numId="5">
-    <w:abstractNumId w:val="0"/>
+    <w:abstractNumId w:val="2"/>
   </w:num>
   <w:num w:numId="6">
-    <w:abstractNumId w:val="0"/>
+    <w:abstractNumId w:val="2"/>
   </w:num>
   <w:num w:numId="7">
-    <w:abstractNumId w:val="0"/>
+    <w:abstractNumId w:val="2"/>
   </w:num>
   <w:num w:numId="8">
-    <w:abstractNumId w:val="0"/>
+    <w:abstractNumId w:val="2"/>
   </w:num>
   <w:num w:numId="9">
-    <w:abstractNumId w:val="0"/>
+    <w:abstractNumId w:val="2"/>
   </w:num>
   <w:num w:numId="10">
-    <w:abstractNumId w:val="0"/>
+    <w:abstractNumId w:val="2"/>
   </w:num>
   <w:num w:numId="11">
-    <w:abstractNumId w:val="3"/>
+    <w:abstractNumId w:val="6"/>
     <w:lvlOverride w:ilvl="0">
       <w:startOverride w:val="1"/>
     </w:lvlOverride>
@@ -1225,10 +1860,22 @@
     </w:lvlOverride>
   </w:num>
   <w:num w:numId="12">
+    <w:abstractNumId w:val="4"/>
+  </w:num>
+  <w:num w:numId="13">
+    <w:abstractNumId w:val="5"/>
+  </w:num>
+  <w:num w:numId="14">
+    <w:abstractNumId w:val="0"/>
+  </w:num>
+  <w:num w:numId="15">
+    <w:abstractNumId w:val="7"/>
+  </w:num>
+  <w:num w:numId="16">
     <w:abstractNumId w:val="1"/>
   </w:num>
-  <w:num w:numId="13">
-    <w:abstractNumId w:val="2"/>
+  <w:num w:numId="17">
+    <w:abstractNumId w:val="3"/>
   </w:num>
 </w:numbering>
 </file>
@@ -2561,7 +3208,7 @@
 </file>
 
 <file path=customXml/itemProps1.xml><?xml version="1.0" encoding="utf-8"?>
-<ds:datastoreItem xmlns:ds="http://schemas.openxmlformats.org/officeDocument/2006/customXml" ds:itemID="{1A8B12B5-0CD8-4FAB-87CE-5F232631E0E4}">
+<ds:datastoreItem xmlns:ds="http://schemas.openxmlformats.org/officeDocument/2006/customXml" ds:itemID="{715638BC-87EA-4DB4-84CE-DBEDD3B87E4D}">
   <ds:schemaRefs>
     <ds:schemaRef ds:uri="http://schemas.openxmlformats.org/officeDocument/2006/bibliography"/>
   </ds:schemaRefs>

</xml_diff>

<commit_message>
Added tips and tricks
</commit_message>
<xml_diff>
--- a/StringManipulation/doc/string-manipulation-project.docx
+++ b/StringManipulation/doc/string-manipulation-project.docx
@@ -655,12 +655,7 @@
       </w:r>
       <w:proofErr w:type="spellEnd"/>
       <w:r>
-        <w:t xml:space="preserve"> method mu</w:t>
-      </w:r>
-      <w:bookmarkStart w:id="0" w:name="_GoBack"/>
-      <w:bookmarkEnd w:id="0"/>
-      <w:r>
-        <w:t>st perform as expected. It will accept an input string and return a string in the reverse order of the input string. There are no rules beyond this behavior. Simply reverse the input string and return it. The following is a table of input strings and their expected outputs:</w:t>
+        <w:t xml:space="preserve"> method must perform as expected. It will accept an input string and return a string in the reverse order of the input string. There are no rules beyond this behavior. Simply reverse the input string and return it. The following is a table of input strings and their expected outputs:</w:t>
       </w:r>
     </w:p>
     <w:tbl>
@@ -1053,9 +1048,134 @@
       </w:r>
       <w:proofErr w:type="spellEnd"/>
     </w:p>
+    <w:p>
+      <w:pPr>
+        <w:pStyle w:val="Heading1"/>
+      </w:pPr>
+      <w:r>
+        <w:t>Tips &amp; Tricks</w:t>
+      </w:r>
+    </w:p>
+    <w:p>
+      <w:pPr>
+        <w:pStyle w:val="ListParagraph"/>
+        <w:numPr>
+          <w:ilvl w:val="0"/>
+          <w:numId w:val="19"/>
+        </w:numPr>
+      </w:pPr>
+      <w:r>
+        <w:t xml:space="preserve">Read each problem carefully. Each description contains constraints which save you some coding. </w:t>
+      </w:r>
+    </w:p>
+    <w:p>
+      <w:pPr>
+        <w:pStyle w:val="ListParagraph"/>
+        <w:numPr>
+          <w:ilvl w:val="0"/>
+          <w:numId w:val="19"/>
+        </w:numPr>
+      </w:pPr>
+      <w:r>
+        <w:t xml:space="preserve">Remember, this problem set is rated for beginners. </w:t>
+      </w:r>
+      <w:r>
+        <w:t xml:space="preserve">Each method should </w:t>
+      </w:r>
+      <w:r>
+        <w:t xml:space="preserve">only </w:t>
+      </w:r>
+      <w:r>
+        <w:t xml:space="preserve">require about 20-30 lines of code with comments. </w:t>
+      </w:r>
+      <w:r>
+        <w:t xml:space="preserve"> </w:t>
+      </w:r>
+    </w:p>
+    <w:p>
+      <w:pPr>
+        <w:pStyle w:val="ListParagraph"/>
+        <w:numPr>
+          <w:ilvl w:val="0"/>
+          <w:numId w:val="19"/>
+        </w:numPr>
+      </w:pPr>
+      <w:r>
+        <w:t xml:space="preserve">Comment your code. Don’t overdo it, but make sure to give every method a nice Javadoc comment. </w:t>
+      </w:r>
+    </w:p>
+    <w:p>
+      <w:pPr>
+        <w:pStyle w:val="ListParagraph"/>
+        <w:numPr>
+          <w:ilvl w:val="0"/>
+          <w:numId w:val="19"/>
+        </w:numPr>
+      </w:pPr>
+      <w:r>
+        <w:t xml:space="preserve">Test your code. </w:t>
+      </w:r>
+      <w:r>
+        <w:t xml:space="preserve">You can use the JUnit </w:t>
+      </w:r>
+      <w:r>
+        <w:t>tests included with the solution</w:t>
+      </w:r>
+      <w:r>
+        <w:t xml:space="preserve"> to test your own code, or you can write your own test cases.</w:t>
+      </w:r>
+    </w:p>
+    <w:p>
+      <w:pPr>
+        <w:pStyle w:val="ListParagraph"/>
+        <w:numPr>
+          <w:ilvl w:val="0"/>
+          <w:numId w:val="19"/>
+        </w:numPr>
+      </w:pPr>
+      <w:r>
+        <w:t xml:space="preserve">Use </w:t>
+      </w:r>
+      <w:hyperlink r:id="rId12" w:history="1">
+        <w:r>
+          <w:rPr>
+            <w:rStyle w:val="Hyperlink"/>
+          </w:rPr>
+          <w:t>The Renegade Coder</w:t>
+        </w:r>
+      </w:hyperlink>
+      <w:r>
+        <w:t xml:space="preserve"> as reference. Since a lot of this material is based on content from the site, you can expect the site content to be relevant to your solution.</w:t>
+      </w:r>
+    </w:p>
+    <w:p>
+      <w:pPr>
+        <w:pStyle w:val="ListParagraph"/>
+        <w:numPr>
+          <w:ilvl w:val="0"/>
+          <w:numId w:val="19"/>
+        </w:numPr>
+      </w:pPr>
+      <w:r>
+        <w:t xml:space="preserve">Don’t be afraid to reach out. I’m happy to work with anyone on their coding journey. Feel free to email me at </w:t>
+      </w:r>
+      <w:hyperlink r:id="rId13" w:history="1">
+        <w:r>
+          <w:rPr>
+            <w:rStyle w:val="Hyperlink"/>
+          </w:rPr>
+          <w:t>jeremy.griffith@therenegadecoder.com</w:t>
+        </w:r>
+      </w:hyperlink>
+      <w:bookmarkStart w:id="0" w:name="_GoBack"/>
+      <w:bookmarkEnd w:id="0"/>
+      <w:r>
+        <w:t>.</w:t>
+      </w:r>
+    </w:p>
     <w:sectPr>
-      <w:headerReference w:type="first" r:id="rId12"/>
-      <w:footerReference w:type="first" r:id="rId13"/>
+      <w:headerReference w:type="first" r:id="rId14"/>
+      <w:footerReference w:type="first" r:id="rId15"/>
       <w:pgSz w:w="12240" w:h="15840" w:code="1"/>
       <w:pgMar w:top="1440" w:right="1440" w:bottom="1440" w:left="1440" w:header="720" w:footer="720" w:gutter="0"/>
       <w:pgNumType w:start="1"/>
@@ -2016,6 +2136,119 @@
     </w:lvl>
   </w:abstractNum>
   <w:abstractNum w:abstractNumId="7" w15:restartNumberingAfterBreak="0">
+    <w:nsid w:val="4DE22B10"/>
+    <w:multiLevelType w:val="hybridMultilevel"/>
+    <w:tmpl w:val="7EF05642"/>
+    <w:lvl w:ilvl="0" w:tplc="04090001">
+      <w:start w:val="1"/>
+      <w:numFmt w:val="bullet"/>
+      <w:lvlText w:val=""/>
+      <w:lvlJc w:val="left"/>
+      <w:pPr>
+        <w:ind w:left="720" w:hanging="360"/>
+      </w:pPr>
+      <w:rPr>
+        <w:rFonts w:ascii="Symbol" w:hAnsi="Symbol" w:hint="default"/>
+      </w:rPr>
+    </w:lvl>
+    <w:lvl w:ilvl="1" w:tplc="04090003" w:tentative="1">
+      <w:start w:val="1"/>
+      <w:numFmt w:val="bullet"/>
+      <w:lvlText w:val="o"/>
+      <w:lvlJc w:val="left"/>
+      <w:pPr>
+        <w:ind w:left="1440" w:hanging="360"/>
+      </w:pPr>
+      <w:rPr>
+        <w:rFonts w:ascii="Courier New" w:hAnsi="Courier New" w:cs="Courier New" w:hint="default"/>
+      </w:rPr>
+    </w:lvl>
+    <w:lvl w:ilvl="2" w:tplc="04090005" w:tentative="1">
+      <w:start w:val="1"/>
+      <w:numFmt w:val="bullet"/>
+      <w:lvlText w:val=""/>
+      <w:lvlJc w:val="left"/>
+      <w:pPr>
+        <w:ind w:left="2160" w:hanging="360"/>
+      </w:pPr>
+      <w:rPr>
+        <w:rFonts w:ascii="Wingdings" w:hAnsi="Wingdings" w:hint="default"/>
+      </w:rPr>
+    </w:lvl>
+    <w:lvl w:ilvl="3" w:tplc="04090001" w:tentative="1">
+      <w:start w:val="1"/>
+      <w:numFmt w:val="bullet"/>
+      <w:lvlText w:val=""/>
+      <w:lvlJc w:val="left"/>
+      <w:pPr>
+        <w:ind w:left="2880" w:hanging="360"/>
+      </w:pPr>
+      <w:rPr>
+        <w:rFonts w:ascii="Symbol" w:hAnsi="Symbol" w:hint="default"/>
+      </w:rPr>
+    </w:lvl>
+    <w:lvl w:ilvl="4" w:tplc="04090003" w:tentative="1">
+      <w:start w:val="1"/>
+      <w:numFmt w:val="bullet"/>
+      <w:lvlText w:val="o"/>
+      <w:lvlJc w:val="left"/>
+      <w:pPr>
+        <w:ind w:left="3600" w:hanging="360"/>
+      </w:pPr>
+      <w:rPr>
+        <w:rFonts w:ascii="Courier New" w:hAnsi="Courier New" w:cs="Courier New" w:hint="default"/>
+      </w:rPr>
+    </w:lvl>
+    <w:lvl w:ilvl="5" w:tplc="04090005" w:tentative="1">
+      <w:start w:val="1"/>
+      <w:numFmt w:val="bullet"/>
+      <w:lvlText w:val=""/>
+      <w:lvlJc w:val="left"/>
+      <w:pPr>
+        <w:ind w:left="4320" w:hanging="360"/>
+      </w:pPr>
+      <w:rPr>
+        <w:rFonts w:ascii="Wingdings" w:hAnsi="Wingdings" w:hint="default"/>
+      </w:rPr>
+    </w:lvl>
+    <w:lvl w:ilvl="6" w:tplc="04090001" w:tentative="1">
+      <w:start w:val="1"/>
+      <w:numFmt w:val="bullet"/>
+      <w:lvlText w:val=""/>
+      <w:lvlJc w:val="left"/>
+      <w:pPr>
+        <w:ind w:left="5040" w:hanging="360"/>
+      </w:pPr>
+      <w:rPr>
+        <w:rFonts w:ascii="Symbol" w:hAnsi="Symbol" w:hint="default"/>
+      </w:rPr>
+    </w:lvl>
+    <w:lvl w:ilvl="7" w:tplc="04090003" w:tentative="1">
+      <w:start w:val="1"/>
+      <w:numFmt w:val="bullet"/>
+      <w:lvlText w:val="o"/>
+      <w:lvlJc w:val="left"/>
+      <w:pPr>
+        <w:ind w:left="5760" w:hanging="360"/>
+      </w:pPr>
+      <w:rPr>
+        <w:rFonts w:ascii="Courier New" w:hAnsi="Courier New" w:cs="Courier New" w:hint="default"/>
+      </w:rPr>
+    </w:lvl>
+    <w:lvl w:ilvl="8" w:tplc="04090005" w:tentative="1">
+      <w:start w:val="1"/>
+      <w:numFmt w:val="bullet"/>
+      <w:lvlText w:val=""/>
+      <w:lvlJc w:val="left"/>
+      <w:pPr>
+        <w:ind w:left="6480" w:hanging="360"/>
+      </w:pPr>
+      <w:rPr>
+        <w:rFonts w:ascii="Wingdings" w:hAnsi="Wingdings" w:hint="default"/>
+      </w:rPr>
+    </w:lvl>
+  </w:abstractNum>
+  <w:abstractNum w:abstractNumId="8" w15:restartNumberingAfterBreak="0">
     <w:nsid w:val="5DA67E15"/>
     <w:multiLevelType w:val="hybridMultilevel"/>
     <w:tmpl w:val="6498828A"/>
@@ -2227,7 +2460,7 @@
       </w:rPr>
     </w:lvl>
   </w:abstractNum>
-  <w:abstractNum w:abstractNumId="8" w15:restartNumberingAfterBreak="0">
+  <w:abstractNum w:abstractNumId="9" w15:restartNumberingAfterBreak="0">
     <w:nsid w:val="6F962DD0"/>
     <w:multiLevelType w:val="hybridMultilevel"/>
     <w:tmpl w:val="8DC4263A"/>
@@ -2371,7 +2604,7 @@
     <w:abstractNumId w:val="2"/>
   </w:num>
   <w:num w:numId="11">
-    <w:abstractNumId w:val="7"/>
+    <w:abstractNumId w:val="8"/>
     <w:lvlOverride w:ilvl="0">
       <w:startOverride w:val="1"/>
     </w:lvlOverride>
@@ -2410,7 +2643,7 @@
     <w:abstractNumId w:val="0"/>
   </w:num>
   <w:num w:numId="15">
-    <w:abstractNumId w:val="8"/>
+    <w:abstractNumId w:val="9"/>
   </w:num>
   <w:num w:numId="16">
     <w:abstractNumId w:val="1"/>
@@ -2420,6 +2653,9 @@
   </w:num>
   <w:num w:numId="18">
     <w:abstractNumId w:val="5"/>
+  </w:num>
+  <w:num w:numId="19">
+    <w:abstractNumId w:val="7"/>
   </w:num>
 </w:numbering>
 </file>
@@ -4045,6 +4281,17 @@
       </w:tcPr>
     </w:tblStylePr>
   </w:style>
+  <w:style w:type="character" w:styleId="Hyperlink">
+    <w:name w:val="Hyperlink"/>
+    <w:basedOn w:val="DefaultParagraphFont"/>
+    <w:uiPriority w:val="99"/>
+    <w:unhideWhenUsed/>
+    <w:rsid w:val="00DB7A7A"/>
+    <w:rPr>
+      <w:color w:val="C90229" w:themeColor="hyperlink"/>
+      <w:u w:val="single"/>
+    </w:rPr>
+  </w:style>
 </w:styles>
 </file>
 
@@ -4314,7 +4561,7 @@
 </file>
 
 <file path=customXml/itemProps1.xml><?xml version="1.0" encoding="utf-8"?>
-<ds:datastoreItem xmlns:ds="http://schemas.openxmlformats.org/officeDocument/2006/customXml" ds:itemID="{3454949D-4C05-4EAA-A13C-AC66D099A271}">
+<ds:datastoreItem xmlns:ds="http://schemas.openxmlformats.org/officeDocument/2006/customXml" ds:itemID="{523A09CD-2CAD-44AE-A5CE-270FF27FC5EB}">
   <ds:schemaRefs>
     <ds:schemaRef ds:uri="http://schemas.openxmlformats.org/officeDocument/2006/bibliography"/>
   </ds:schemaRefs>

</xml_diff>

<commit_message>
Added two more methods to the doc
</commit_message>
<xml_diff>
--- a/StringManipulation/doc/string-manipulation-project.docx
+++ b/StringManipulation/doc/string-manipulation-project.docx
@@ -338,10 +338,10 @@
         <w:t xml:space="preserve"> </w:t>
       </w:r>
       <w:r>
-        <w:t>method must perform as expected</w:t>
+        <w:t xml:space="preserve">method must </w:t>
       </w:r>
       <w:r>
-        <w:t>. It will accept a</w:t>
+        <w:t>accept a</w:t>
       </w:r>
       <w:r>
         <w:t xml:space="preserve">n input string and determine if the string is in alphabetical order. Character case can be ignored. If the string contains characters other than letters, these characters may be ignored. The following contains a </w:t>
@@ -655,7 +655,7 @@
       </w:r>
       <w:proofErr w:type="spellEnd"/>
       <w:r>
-        <w:t xml:space="preserve"> method must perform as expected. It will accept an input string and return a string in the reverse order of the input string. There are no rules beyond this behavior. Simply reverse the input string and return it. The following is a table of input strings and their expected outputs:</w:t>
+        <w:t xml:space="preserve"> method must accept an input string and return a string in the reverse order of the input string. There are no rules beyond this behavior. Simply reverse the input string and return it. The following is a table of input strings and their expected outputs:</w:t>
       </w:r>
     </w:p>
     <w:tbl>
@@ -968,11 +968,321 @@
       </w:pPr>
       <w:proofErr w:type="spellStart"/>
       <w:r>
-        <w:lastRenderedPageBreak/>
         <w:t>capitalizeVowels</w:t>
       </w:r>
       <w:proofErr w:type="spellEnd"/>
     </w:p>
+    <w:p>
+      <w:r>
+        <w:t xml:space="preserve">The </w:t>
+      </w:r>
+      <w:proofErr w:type="spellStart"/>
+      <w:r>
+        <w:t>capitalizeVowels</w:t>
+      </w:r>
+      <w:proofErr w:type="spellEnd"/>
+      <w:r>
+        <w:t xml:space="preserve"> method must accept an input string and return a string with all of the vowels capitalized.</w:t>
+      </w:r>
+      <w:r>
+        <w:t xml:space="preserve"> The following table contains a set of input strings with their respective outputs:</w:t>
+      </w:r>
+    </w:p>
+    <w:tbl>
+      <w:tblPr>
+        <w:tblStyle w:val="GridTable4"/>
+        <w:tblW w:w="0" w:type="auto"/>
+        <w:tblLook w:val="04A0" w:firstRow="1" w:lastRow="0" w:firstColumn="1" w:lastColumn="0" w:noHBand="0" w:noVBand="1"/>
+      </w:tblPr>
+      <w:tblGrid>
+        <w:gridCol w:w="4675"/>
+        <w:gridCol w:w="4675"/>
+      </w:tblGrid>
+      <w:tr>
+        <w:trPr>
+          <w:cnfStyle w:val="100000000000" w:firstRow="1" w:lastRow="0" w:firstColumn="0" w:lastColumn="0" w:oddVBand="0" w:evenVBand="0" w:oddHBand="0" w:evenHBand="0" w:firstRowFirstColumn="0" w:firstRowLastColumn="0" w:lastRowFirstColumn="0" w:lastRowLastColumn="0"/>
+        </w:trPr>
+        <w:tc>
+          <w:tcPr>
+            <w:cnfStyle w:val="001000000000" w:firstRow="0" w:lastRow="0" w:firstColumn="1" w:lastColumn="0" w:oddVBand="0" w:evenVBand="0" w:oddHBand="0" w:evenHBand="0" w:firstRowFirstColumn="0" w:firstRowLastColumn="0" w:lastRowFirstColumn="0" w:lastRowLastColumn="0"/>
+            <w:tcW w:w="4675" w:type="dxa"/>
+          </w:tcPr>
+          <w:p>
+            <w:pPr>
+              <w:spacing w:before="120" w:after="120"/>
+            </w:pPr>
+            <w:r>
+              <w:lastRenderedPageBreak/>
+              <w:t>Input String</w:t>
+            </w:r>
+          </w:p>
+        </w:tc>
+        <w:tc>
+          <w:tcPr>
+            <w:tcW w:w="4675" w:type="dxa"/>
+          </w:tcPr>
+          <w:p>
+            <w:pPr>
+              <w:spacing w:before="120" w:after="120"/>
+              <w:cnfStyle w:val="100000000000" w:firstRow="1" w:lastRow="0" w:firstColumn="0" w:lastColumn="0" w:oddVBand="0" w:evenVBand="0" w:oddHBand="0" w:evenHBand="0" w:firstRowFirstColumn="0" w:firstRowLastColumn="0" w:lastRowFirstColumn="0" w:lastRowLastColumn="0"/>
+            </w:pPr>
+            <w:r>
+              <w:t>Output String</w:t>
+            </w:r>
+          </w:p>
+        </w:tc>
+      </w:tr>
+      <w:tr>
+        <w:trPr>
+          <w:cnfStyle w:val="000000100000" w:firstRow="0" w:lastRow="0" w:firstColumn="0" w:lastColumn="0" w:oddVBand="0" w:evenVBand="0" w:oddHBand="1" w:evenHBand="0" w:firstRowFirstColumn="0" w:firstRowLastColumn="0" w:lastRowFirstColumn="0" w:lastRowLastColumn="0"/>
+        </w:trPr>
+        <w:tc>
+          <w:tcPr>
+            <w:cnfStyle w:val="001000000000" w:firstRow="0" w:lastRow="0" w:firstColumn="1" w:lastColumn="0" w:oddVBand="0" w:evenVBand="0" w:oddHBand="0" w:evenHBand="0" w:firstRowFirstColumn="0" w:firstRowLastColumn="0" w:lastRowFirstColumn="0" w:lastRowLastColumn="0"/>
+            <w:tcW w:w="4675" w:type="dxa"/>
+          </w:tcPr>
+          <w:p>
+            <w:pPr>
+              <w:spacing w:before="120" w:after="120"/>
+              <w:rPr>
+                <w:b w:val="0"/>
+              </w:rPr>
+            </w:pPr>
+            <w:r>
+              <w:rPr>
+                <w:b w:val="0"/>
+              </w:rPr>
+              <w:t>“hello”</w:t>
+            </w:r>
+          </w:p>
+        </w:tc>
+        <w:tc>
+          <w:tcPr>
+            <w:tcW w:w="4675" w:type="dxa"/>
+          </w:tcPr>
+          <w:p>
+            <w:pPr>
+              <w:spacing w:before="120" w:after="120"/>
+              <w:cnfStyle w:val="000000100000" w:firstRow="0" w:lastRow="0" w:firstColumn="0" w:lastColumn="0" w:oddVBand="0" w:evenVBand="0" w:oddHBand="1" w:evenHBand="0" w:firstRowFirstColumn="0" w:firstRowLastColumn="0" w:lastRowFirstColumn="0" w:lastRowLastColumn="0"/>
+            </w:pPr>
+            <w:r>
+              <w:t>“</w:t>
+            </w:r>
+            <w:proofErr w:type="spellStart"/>
+            <w:r>
+              <w:t>hEllO</w:t>
+            </w:r>
+            <w:proofErr w:type="spellEnd"/>
+            <w:r>
+              <w:t>”</w:t>
+            </w:r>
+          </w:p>
+        </w:tc>
+      </w:tr>
+      <w:tr>
+        <w:tc>
+          <w:tcPr>
+            <w:cnfStyle w:val="001000000000" w:firstRow="0" w:lastRow="0" w:firstColumn="1" w:lastColumn="0" w:oddVBand="0" w:evenVBand="0" w:oddHBand="0" w:evenHBand="0" w:firstRowFirstColumn="0" w:firstRowLastColumn="0" w:lastRowFirstColumn="0" w:lastRowLastColumn="0"/>
+            <w:tcW w:w="4675" w:type="dxa"/>
+          </w:tcPr>
+          <w:p>
+            <w:pPr>
+              <w:spacing w:before="120" w:after="120"/>
+              <w:rPr>
+                <w:b w:val="0"/>
+              </w:rPr>
+            </w:pPr>
+            <w:r>
+              <w:rPr>
+                <w:b w:val="0"/>
+              </w:rPr>
+              <w:t>“</w:t>
+            </w:r>
+            <w:proofErr w:type="spellStart"/>
+            <w:r>
+              <w:rPr>
+                <w:b w:val="0"/>
+              </w:rPr>
+              <w:t>Lebron</w:t>
+            </w:r>
+            <w:proofErr w:type="spellEnd"/>
+            <w:r>
+              <w:rPr>
+                <w:b w:val="0"/>
+              </w:rPr>
+              <w:t xml:space="preserve"> James”</w:t>
+            </w:r>
+          </w:p>
+        </w:tc>
+        <w:tc>
+          <w:tcPr>
+            <w:tcW w:w="4675" w:type="dxa"/>
+          </w:tcPr>
+          <w:p>
+            <w:pPr>
+              <w:spacing w:before="120" w:after="120"/>
+              <w:cnfStyle w:val="000000000000" w:firstRow="0" w:lastRow="0" w:firstColumn="0" w:lastColumn="0" w:oddVBand="0" w:evenVBand="0" w:oddHBand="0" w:evenHBand="0" w:firstRowFirstColumn="0" w:firstRowLastColumn="0" w:lastRowFirstColumn="0" w:lastRowLastColumn="0"/>
+            </w:pPr>
+            <w:r>
+              <w:t>“</w:t>
+            </w:r>
+            <w:proofErr w:type="spellStart"/>
+            <w:r>
+              <w:t>LEbrOn</w:t>
+            </w:r>
+            <w:proofErr w:type="spellEnd"/>
+            <w:r>
+              <w:t xml:space="preserve"> </w:t>
+            </w:r>
+            <w:proofErr w:type="spellStart"/>
+            <w:r>
+              <w:t>JAmEs</w:t>
+            </w:r>
+            <w:proofErr w:type="spellEnd"/>
+            <w:r>
+              <w:t>”</w:t>
+            </w:r>
+          </w:p>
+        </w:tc>
+      </w:tr>
+      <w:tr>
+        <w:trPr>
+          <w:cnfStyle w:val="000000100000" w:firstRow="0" w:lastRow="0" w:firstColumn="0" w:lastColumn="0" w:oddVBand="0" w:evenVBand="0" w:oddHBand="1" w:evenHBand="0" w:firstRowFirstColumn="0" w:firstRowLastColumn="0" w:lastRowFirstColumn="0" w:lastRowLastColumn="0"/>
+        </w:trPr>
+        <w:tc>
+          <w:tcPr>
+            <w:cnfStyle w:val="001000000000" w:firstRow="0" w:lastRow="0" w:firstColumn="1" w:lastColumn="0" w:oddVBand="0" w:evenVBand="0" w:oddHBand="0" w:evenHBand="0" w:firstRowFirstColumn="0" w:firstRowLastColumn="0" w:lastRowFirstColumn="0" w:lastRowLastColumn="0"/>
+            <w:tcW w:w="4675" w:type="dxa"/>
+          </w:tcPr>
+          <w:p>
+            <w:pPr>
+              <w:spacing w:before="120" w:after="120"/>
+              <w:rPr>
+                <w:b w:val="0"/>
+              </w:rPr>
+            </w:pPr>
+            <w:r>
+              <w:rPr>
+                <w:b w:val="0"/>
+              </w:rPr>
+              <w:t>“</w:t>
+            </w:r>
+            <w:proofErr w:type="spellStart"/>
+            <w:r>
+              <w:rPr>
+                <w:b w:val="0"/>
+              </w:rPr>
+              <w:t>FiShY</w:t>
+            </w:r>
+            <w:proofErr w:type="spellEnd"/>
+            <w:r>
+              <w:rPr>
+                <w:b w:val="0"/>
+              </w:rPr>
+              <w:t>”</w:t>
+            </w:r>
+          </w:p>
+        </w:tc>
+        <w:tc>
+          <w:tcPr>
+            <w:tcW w:w="4675" w:type="dxa"/>
+          </w:tcPr>
+          <w:p>
+            <w:pPr>
+              <w:spacing w:before="120" w:after="120"/>
+              <w:cnfStyle w:val="000000100000" w:firstRow="0" w:lastRow="0" w:firstColumn="0" w:lastColumn="0" w:oddVBand="0" w:evenVBand="0" w:oddHBand="1" w:evenHBand="0" w:firstRowFirstColumn="0" w:firstRowLastColumn="0" w:lastRowFirstColumn="0" w:lastRowLastColumn="0"/>
+            </w:pPr>
+            <w:r>
+              <w:t>“</w:t>
+            </w:r>
+            <w:proofErr w:type="spellStart"/>
+            <w:r>
+              <w:t>FIShY</w:t>
+            </w:r>
+            <w:proofErr w:type="spellEnd"/>
+            <w:r>
+              <w:t>”</w:t>
+            </w:r>
+          </w:p>
+        </w:tc>
+      </w:tr>
+      <w:tr>
+        <w:tc>
+          <w:tcPr>
+            <w:cnfStyle w:val="001000000000" w:firstRow="0" w:lastRow="0" w:firstColumn="1" w:lastColumn="0" w:oddVBand="0" w:evenVBand="0" w:oddHBand="0" w:evenHBand="0" w:firstRowFirstColumn="0" w:firstRowLastColumn="0" w:lastRowFirstColumn="0" w:lastRowLastColumn="0"/>
+            <w:tcW w:w="4675" w:type="dxa"/>
+          </w:tcPr>
+          <w:p>
+            <w:pPr>
+              <w:spacing w:before="120" w:after="120"/>
+              <w:rPr>
+                <w:b w:val="0"/>
+              </w:rPr>
+            </w:pPr>
+            <w:r>
+              <w:rPr>
+                <w:b w:val="0"/>
+              </w:rPr>
+              <w:t>“A”</w:t>
+            </w:r>
+          </w:p>
+        </w:tc>
+        <w:tc>
+          <w:tcPr>
+            <w:tcW w:w="4675" w:type="dxa"/>
+          </w:tcPr>
+          <w:p>
+            <w:pPr>
+              <w:spacing w:before="120" w:after="120"/>
+              <w:cnfStyle w:val="000000000000" w:firstRow="0" w:lastRow="0" w:firstColumn="0" w:lastColumn="0" w:oddVBand="0" w:evenVBand="0" w:oddHBand="0" w:evenHBand="0" w:firstRowFirstColumn="0" w:firstRowLastColumn="0" w:lastRowFirstColumn="0" w:lastRowLastColumn="0"/>
+            </w:pPr>
+            <w:r>
+              <w:t>“A”</w:t>
+            </w:r>
+          </w:p>
+        </w:tc>
+      </w:tr>
+      <w:tr>
+        <w:trPr>
+          <w:cnfStyle w:val="000000100000" w:firstRow="0" w:lastRow="0" w:firstColumn="0" w:lastColumn="0" w:oddVBand="0" w:evenVBand="0" w:oddHBand="1" w:evenHBand="0" w:firstRowFirstColumn="0" w:firstRowLastColumn="0" w:lastRowFirstColumn="0" w:lastRowLastColumn="0"/>
+        </w:trPr>
+        <w:tc>
+          <w:tcPr>
+            <w:cnfStyle w:val="001000000000" w:firstRow="0" w:lastRow="0" w:firstColumn="1" w:lastColumn="0" w:oddVBand="0" w:evenVBand="0" w:oddHBand="0" w:evenHBand="0" w:firstRowFirstColumn="0" w:firstRowLastColumn="0" w:lastRowFirstColumn="0" w:lastRowLastColumn="0"/>
+            <w:tcW w:w="4675" w:type="dxa"/>
+          </w:tcPr>
+          <w:p>
+            <w:pPr>
+              <w:spacing w:before="120" w:after="120"/>
+              <w:rPr>
+                <w:b w:val="0"/>
+              </w:rPr>
+            </w:pPr>
+            <w:r>
+              <w:rPr>
+                <w:b w:val="0"/>
+              </w:rPr>
+              <w:t>“”</w:t>
+            </w:r>
+          </w:p>
+        </w:tc>
+        <w:tc>
+          <w:tcPr>
+            <w:tcW w:w="4675" w:type="dxa"/>
+          </w:tcPr>
+          <w:p>
+            <w:pPr>
+              <w:spacing w:before="120" w:after="120"/>
+              <w:cnfStyle w:val="000000100000" w:firstRow="0" w:lastRow="0" w:firstColumn="0" w:lastColumn="0" w:oddVBand="0" w:evenVBand="0" w:oddHBand="1" w:evenHBand="0" w:firstRowFirstColumn="0" w:firstRowLastColumn="0" w:lastRowFirstColumn="0" w:lastRowLastColumn="0"/>
+            </w:pPr>
+            <w:r>
+              <w:t>“”</w:t>
+            </w:r>
+          </w:p>
+        </w:tc>
+      </w:tr>
+    </w:tbl>
+    <w:p/>
     <w:p>
       <w:pPr>
         <w:pStyle w:val="Heading2"/>
@@ -989,6 +1299,332 @@
       <w:proofErr w:type="spellEnd"/>
     </w:p>
     <w:p>
+      <w:r>
+        <w:t xml:space="preserve">The </w:t>
+      </w:r>
+      <w:proofErr w:type="spellStart"/>
+      <w:r>
+        <w:t>insertSpacesBetweenLetters</w:t>
+      </w:r>
+      <w:proofErr w:type="spellEnd"/>
+      <w:r>
+        <w:t xml:space="preserve"> method must accept an input string and return a string with spaces placed between letters. In addition, this method must trim all leading and trailing spaces, and enforce a strict one-space-per-letter-pair rule. The following table contains a set of input strings with their respective outputs:</w:t>
+      </w:r>
+    </w:p>
+    <w:tbl>
+      <w:tblPr>
+        <w:tblStyle w:val="GridTable4"/>
+        <w:tblW w:w="0" w:type="auto"/>
+        <w:tblLook w:val="04A0" w:firstRow="1" w:lastRow="0" w:firstColumn="1" w:lastColumn="0" w:noHBand="0" w:noVBand="1"/>
+      </w:tblPr>
+      <w:tblGrid>
+        <w:gridCol w:w="4675"/>
+        <w:gridCol w:w="4675"/>
+      </w:tblGrid>
+      <w:tr>
+        <w:trPr>
+          <w:cnfStyle w:val="100000000000" w:firstRow="1" w:lastRow="0" w:firstColumn="0" w:lastColumn="0" w:oddVBand="0" w:evenVBand="0" w:oddHBand="0" w:evenHBand="0" w:firstRowFirstColumn="0" w:firstRowLastColumn="0" w:lastRowFirstColumn="0" w:lastRowLastColumn="0"/>
+        </w:trPr>
+        <w:tc>
+          <w:tcPr>
+            <w:cnfStyle w:val="001000000000" w:firstRow="0" w:lastRow="0" w:firstColumn="1" w:lastColumn="0" w:oddVBand="0" w:evenVBand="0" w:oddHBand="0" w:evenHBand="0" w:firstRowFirstColumn="0" w:firstRowLastColumn="0" w:lastRowFirstColumn="0" w:lastRowLastColumn="0"/>
+            <w:tcW w:w="4675" w:type="dxa"/>
+          </w:tcPr>
+          <w:p>
+            <w:pPr>
+              <w:spacing w:before="120" w:after="120"/>
+            </w:pPr>
+            <w:r>
+              <w:t>Input String</w:t>
+            </w:r>
+          </w:p>
+        </w:tc>
+        <w:tc>
+          <w:tcPr>
+            <w:tcW w:w="4675" w:type="dxa"/>
+          </w:tcPr>
+          <w:p>
+            <w:pPr>
+              <w:spacing w:before="120" w:after="120"/>
+              <w:cnfStyle w:val="100000000000" w:firstRow="1" w:lastRow="0" w:firstColumn="0" w:lastColumn="0" w:oddVBand="0" w:evenVBand="0" w:oddHBand="0" w:evenHBand="0" w:firstRowFirstColumn="0" w:firstRowLastColumn="0" w:lastRowFirstColumn="0" w:lastRowLastColumn="0"/>
+            </w:pPr>
+            <w:r>
+              <w:t>Output String</w:t>
+            </w:r>
+          </w:p>
+        </w:tc>
+      </w:tr>
+      <w:tr>
+        <w:trPr>
+          <w:cnfStyle w:val="000000100000" w:firstRow="0" w:lastRow="0" w:firstColumn="0" w:lastColumn="0" w:oddVBand="0" w:evenVBand="0" w:oddHBand="1" w:evenHBand="0" w:firstRowFirstColumn="0" w:firstRowLastColumn="0" w:lastRowFirstColumn="0" w:lastRowLastColumn="0"/>
+        </w:trPr>
+        <w:tc>
+          <w:tcPr>
+            <w:cnfStyle w:val="001000000000" w:firstRow="0" w:lastRow="0" w:firstColumn="1" w:lastColumn="0" w:oddVBand="0" w:evenVBand="0" w:oddHBand="0" w:evenHBand="0" w:firstRowFirstColumn="0" w:firstRowLastColumn="0" w:lastRowFirstColumn="0" w:lastRowLastColumn="0"/>
+            <w:tcW w:w="4675" w:type="dxa"/>
+          </w:tcPr>
+          <w:p>
+            <w:pPr>
+              <w:spacing w:before="120" w:after="120"/>
+              <w:rPr>
+                <w:b w:val="0"/>
+              </w:rPr>
+            </w:pPr>
+            <w:r>
+              <w:rPr>
+                <w:b w:val="0"/>
+              </w:rPr>
+              <w:t>“hello”</w:t>
+            </w:r>
+          </w:p>
+        </w:tc>
+        <w:tc>
+          <w:tcPr>
+            <w:tcW w:w="4675" w:type="dxa"/>
+          </w:tcPr>
+          <w:p>
+            <w:pPr>
+              <w:spacing w:before="120" w:after="120"/>
+              <w:cnfStyle w:val="000000100000" w:firstRow="0" w:lastRow="0" w:firstColumn="0" w:lastColumn="0" w:oddVBand="0" w:evenVBand="0" w:oddHBand="1" w:evenHBand="0" w:firstRowFirstColumn="0" w:firstRowLastColumn="0" w:lastRowFirstColumn="0" w:lastRowLastColumn="0"/>
+            </w:pPr>
+            <w:r>
+              <w:t xml:space="preserve">“h e l </w:t>
+            </w:r>
+            <w:proofErr w:type="spellStart"/>
+            <w:r>
+              <w:t>l</w:t>
+            </w:r>
+            <w:proofErr w:type="spellEnd"/>
+            <w:r>
+              <w:t xml:space="preserve"> o</w:t>
+            </w:r>
+            <w:r>
+              <w:t>”</w:t>
+            </w:r>
+          </w:p>
+        </w:tc>
+      </w:tr>
+      <w:tr>
+        <w:tc>
+          <w:tcPr>
+            <w:cnfStyle w:val="001000000000" w:firstRow="0" w:lastRow="0" w:firstColumn="1" w:lastColumn="0" w:oddVBand="0" w:evenVBand="0" w:oddHBand="0" w:evenHBand="0" w:firstRowFirstColumn="0" w:firstRowLastColumn="0" w:lastRowFirstColumn="0" w:lastRowLastColumn="0"/>
+            <w:tcW w:w="4675" w:type="dxa"/>
+          </w:tcPr>
+          <w:p>
+            <w:pPr>
+              <w:spacing w:before="120" w:after="120"/>
+              <w:rPr>
+                <w:b w:val="0"/>
+              </w:rPr>
+            </w:pPr>
+            <w:r>
+              <w:rPr>
+                <w:b w:val="0"/>
+              </w:rPr>
+              <w:t>“</w:t>
+            </w:r>
+            <w:proofErr w:type="spellStart"/>
+            <w:r>
+              <w:rPr>
+                <w:b w:val="0"/>
+              </w:rPr>
+              <w:t>Lebron</w:t>
+            </w:r>
+            <w:proofErr w:type="spellEnd"/>
+            <w:r>
+              <w:rPr>
+                <w:b w:val="0"/>
+              </w:rPr>
+              <w:t xml:space="preserve"> James”</w:t>
+            </w:r>
+          </w:p>
+        </w:tc>
+        <w:tc>
+          <w:tcPr>
+            <w:tcW w:w="4675" w:type="dxa"/>
+          </w:tcPr>
+          <w:p>
+            <w:pPr>
+              <w:spacing w:before="120" w:after="120"/>
+              <w:cnfStyle w:val="000000000000" w:firstRow="0" w:lastRow="0" w:firstColumn="0" w:lastColumn="0" w:oddVBand="0" w:evenVBand="0" w:oddHBand="0" w:evenHBand="0" w:firstRowFirstColumn="0" w:firstRowLastColumn="0" w:lastRowFirstColumn="0" w:lastRowLastColumn="0"/>
+              <w:rPr>
+                <w:lang w:val="es-US"/>
+              </w:rPr>
+            </w:pPr>
+            <w:r>
+              <w:rPr>
+                <w:lang w:val="es-US"/>
+              </w:rPr>
+              <w:t>“L e b r o n J a m e s</w:t>
+            </w:r>
+            <w:r>
+              <w:rPr>
+                <w:lang w:val="es-US"/>
+              </w:rPr>
+              <w:t>”</w:t>
+            </w:r>
+          </w:p>
+        </w:tc>
+      </w:tr>
+      <w:tr>
+        <w:trPr>
+          <w:cnfStyle w:val="000000100000" w:firstRow="0" w:lastRow="0" w:firstColumn="0" w:lastColumn="0" w:oddVBand="0" w:evenVBand="0" w:oddHBand="1" w:evenHBand="0" w:firstRowFirstColumn="0" w:firstRowLastColumn="0" w:lastRowFirstColumn="0" w:lastRowLastColumn="0"/>
+        </w:trPr>
+        <w:tc>
+          <w:tcPr>
+            <w:cnfStyle w:val="001000000000" w:firstRow="0" w:lastRow="0" w:firstColumn="1" w:lastColumn="0" w:oddVBand="0" w:evenVBand="0" w:oddHBand="0" w:evenHBand="0" w:firstRowFirstColumn="0" w:firstRowLastColumn="0" w:lastRowFirstColumn="0" w:lastRowLastColumn="0"/>
+            <w:tcW w:w="4675" w:type="dxa"/>
+          </w:tcPr>
+          <w:p>
+            <w:pPr>
+              <w:spacing w:before="120" w:after="120"/>
+              <w:rPr>
+                <w:b w:val="0"/>
+              </w:rPr>
+            </w:pPr>
+            <w:r>
+              <w:rPr>
+                <w:b w:val="0"/>
+              </w:rPr>
+              <w:t>“</w:t>
+            </w:r>
+            <w:proofErr w:type="spellStart"/>
+            <w:r>
+              <w:rPr>
+                <w:b w:val="0"/>
+              </w:rPr>
+              <w:t>FiShY</w:t>
+            </w:r>
+            <w:proofErr w:type="spellEnd"/>
+            <w:r>
+              <w:rPr>
+                <w:b w:val="0"/>
+              </w:rPr>
+              <w:t>”</w:t>
+            </w:r>
+          </w:p>
+        </w:tc>
+        <w:tc>
+          <w:tcPr>
+            <w:tcW w:w="4675" w:type="dxa"/>
+          </w:tcPr>
+          <w:p>
+            <w:pPr>
+              <w:spacing w:before="120" w:after="120"/>
+              <w:cnfStyle w:val="000000100000" w:firstRow="0" w:lastRow="0" w:firstColumn="0" w:lastColumn="0" w:oddVBand="0" w:evenVBand="0" w:oddHBand="1" w:evenHBand="0" w:firstRowFirstColumn="0" w:firstRowLastColumn="0" w:lastRowFirstColumn="0" w:lastRowLastColumn="0"/>
+            </w:pPr>
+            <w:r>
+              <w:t xml:space="preserve">“F </w:t>
+            </w:r>
+            <w:proofErr w:type="spellStart"/>
+            <w:r>
+              <w:t>i</w:t>
+            </w:r>
+            <w:proofErr w:type="spellEnd"/>
+            <w:r>
+              <w:t xml:space="preserve"> </w:t>
+            </w:r>
+            <w:r>
+              <w:t>S</w:t>
+            </w:r>
+            <w:r>
+              <w:t xml:space="preserve"> </w:t>
+            </w:r>
+            <w:r>
+              <w:t>h</w:t>
+            </w:r>
+            <w:r>
+              <w:t xml:space="preserve"> </w:t>
+            </w:r>
+            <w:r>
+              <w:t>Y”</w:t>
+            </w:r>
+          </w:p>
+        </w:tc>
+      </w:tr>
+      <w:tr>
+        <w:tc>
+          <w:tcPr>
+            <w:cnfStyle w:val="001000000000" w:firstRow="0" w:lastRow="0" w:firstColumn="1" w:lastColumn="0" w:oddVBand="0" w:evenVBand="0" w:oddHBand="0" w:evenHBand="0" w:firstRowFirstColumn="0" w:firstRowLastColumn="0" w:lastRowFirstColumn="0" w:lastRowLastColumn="0"/>
+            <w:tcW w:w="4675" w:type="dxa"/>
+          </w:tcPr>
+          <w:p>
+            <w:pPr>
+              <w:spacing w:before="120" w:after="120"/>
+              <w:rPr>
+                <w:b w:val="0"/>
+              </w:rPr>
+            </w:pPr>
+            <w:r>
+              <w:rPr>
+                <w:b w:val="0"/>
+              </w:rPr>
+              <w:t>“A”</w:t>
+            </w:r>
+          </w:p>
+        </w:tc>
+        <w:tc>
+          <w:tcPr>
+            <w:tcW w:w="4675" w:type="dxa"/>
+          </w:tcPr>
+          <w:p>
+            <w:pPr>
+              <w:spacing w:before="120" w:after="120"/>
+              <w:cnfStyle w:val="000000000000" w:firstRow="0" w:lastRow="0" w:firstColumn="0" w:lastColumn="0" w:oddVBand="0" w:evenVBand="0" w:oddHBand="0" w:evenHBand="0" w:firstRowFirstColumn="0" w:firstRowLastColumn="0" w:lastRowFirstColumn="0" w:lastRowLastColumn="0"/>
+            </w:pPr>
+            <w:r>
+              <w:t>“A</w:t>
+            </w:r>
+            <w:bookmarkStart w:id="0" w:name="_GoBack"/>
+            <w:bookmarkEnd w:id="0"/>
+            <w:r>
+              <w:t>”</w:t>
+            </w:r>
+          </w:p>
+        </w:tc>
+      </w:tr>
+      <w:tr>
+        <w:trPr>
+          <w:cnfStyle w:val="000000100000" w:firstRow="0" w:lastRow="0" w:firstColumn="0" w:lastColumn="0" w:oddVBand="0" w:evenVBand="0" w:oddHBand="1" w:evenHBand="0" w:firstRowFirstColumn="0" w:firstRowLastColumn="0" w:lastRowFirstColumn="0" w:lastRowLastColumn="0"/>
+        </w:trPr>
+        <w:tc>
+          <w:tcPr>
+            <w:cnfStyle w:val="001000000000" w:firstRow="0" w:lastRow="0" w:firstColumn="1" w:lastColumn="0" w:oddVBand="0" w:evenVBand="0" w:oddHBand="0" w:evenHBand="0" w:firstRowFirstColumn="0" w:firstRowLastColumn="0" w:lastRowFirstColumn="0" w:lastRowLastColumn="0"/>
+            <w:tcW w:w="4675" w:type="dxa"/>
+          </w:tcPr>
+          <w:p>
+            <w:pPr>
+              <w:spacing w:before="120" w:after="120"/>
+              <w:rPr>
+                <w:b w:val="0"/>
+              </w:rPr>
+            </w:pPr>
+            <w:r>
+              <w:rPr>
+                <w:b w:val="0"/>
+              </w:rPr>
+              <w:t>“”</w:t>
+            </w:r>
+          </w:p>
+        </w:tc>
+        <w:tc>
+          <w:tcPr>
+            <w:tcW w:w="4675" w:type="dxa"/>
+          </w:tcPr>
+          <w:p>
+            <w:pPr>
+              <w:spacing w:before="120" w:after="120"/>
+              <w:cnfStyle w:val="000000100000" w:firstRow="0" w:lastRow="0" w:firstColumn="0" w:lastColumn="0" w:oddVBand="0" w:evenVBand="0" w:oddHBand="1" w:evenHBand="0" w:firstRowFirstColumn="0" w:firstRowLastColumn="0" w:lastRowFirstColumn="0" w:lastRowLastColumn="0"/>
+            </w:pPr>
+            <w:r>
+              <w:t>“”</w:t>
+            </w:r>
+          </w:p>
+        </w:tc>
+      </w:tr>
+    </w:tbl>
+    <w:p/>
+    <w:p>
       <w:pPr>
         <w:pStyle w:val="Heading2"/>
         <w:numPr>
@@ -1077,19 +1713,7 @@
         </w:numPr>
       </w:pPr>
       <w:r>
-        <w:t xml:space="preserve">Remember, this problem set is rated for beginners. </w:t>
-      </w:r>
-      <w:r>
-        <w:t xml:space="preserve">Each method should </w:t>
-      </w:r>
-      <w:r>
-        <w:t xml:space="preserve">only </w:t>
-      </w:r>
-      <w:r>
-        <w:t xml:space="preserve">require about 20-30 lines of code with comments. </w:t>
-      </w:r>
-      <w:r>
-        <w:t xml:space="preserve"> </w:t>
+        <w:t xml:space="preserve">Remember, this problem set is rated for beginners. Each method should only require about 20-30 lines of code with comments.  </w:t>
       </w:r>
     </w:p>
     <w:p>
@@ -1113,16 +1737,8 @@
         </w:numPr>
       </w:pPr>
       <w:r>
-        <w:t xml:space="preserve">Test your code. </w:t>
-      </w:r>
-      <w:r>
-        <w:t xml:space="preserve">You can use the JUnit </w:t>
-      </w:r>
-      <w:r>
-        <w:t>tests included with the solution</w:t>
-      </w:r>
-      <w:r>
-        <w:t xml:space="preserve"> to test your own code, or you can write your own test cases.</w:t>
+        <w:lastRenderedPageBreak/>
+        <w:t>Test your code. You can use the JUnit tests included with the solution to test your own code, or you can write your own test cases.</w:t>
       </w:r>
     </w:p>
     <w:p>
@@ -1167,8 +1783,6 @@
           <w:t>jeremy.griffith@therenegadecoder.com</w:t>
         </w:r>
       </w:hyperlink>
-      <w:bookmarkStart w:id="0" w:name="_GoBack"/>
-      <w:bookmarkEnd w:id="0"/>
       <w:r>
         <w:t>.</w:t>
       </w:r>
@@ -4561,7 +5175,7 @@
 </file>
 
 <file path=customXml/itemProps1.xml><?xml version="1.0" encoding="utf-8"?>
-<ds:datastoreItem xmlns:ds="http://schemas.openxmlformats.org/officeDocument/2006/customXml" ds:itemID="{523A09CD-2CAD-44AE-A5CE-270FF27FC5EB}">
+<ds:datastoreItem xmlns:ds="http://schemas.openxmlformats.org/officeDocument/2006/customXml" ds:itemID="{CA47EBD5-148E-49B8-9A59-A91F00B09E54}">
   <ds:schemaRefs>
     <ds:schemaRef ds:uri="http://schemas.openxmlformats.org/officeDocument/2006/bibliography"/>
   </ds:schemaRefs>

</xml_diff>

<commit_message>
Added another method to the doc
</commit_message>
<xml_diff>
--- a/StringManipulation/doc/string-manipulation-project.docx
+++ b/StringManipulation/doc/string-manipulation-project.docx
@@ -953,12 +953,6 @@
     </w:tbl>
     <w:p>
       <w:pPr>
-        <w:spacing w:before="120" w:after="120" w:line="240" w:lineRule="auto"/>
-        <w:ind w:left="360"/>
-      </w:pPr>
-    </w:p>
-    <w:p>
-      <w:pPr>
         <w:pStyle w:val="Heading2"/>
         <w:numPr>
           <w:ilvl w:val="0"/>
@@ -1012,7 +1006,6 @@
               <w:spacing w:before="120" w:after="120"/>
             </w:pPr>
             <w:r>
-              <w:lastRenderedPageBreak/>
               <w:t>Input String</w:t>
             </w:r>
           </w:p>
@@ -1052,6 +1045,7 @@
               <w:rPr>
                 <w:b w:val="0"/>
               </w:rPr>
+              <w:lastRenderedPageBreak/>
               <w:t>“hello”</w:t>
             </w:r>
           </w:p>
@@ -1282,7 +1276,6 @@
         </w:tc>
       </w:tr>
     </w:tbl>
-    <w:p/>
     <w:p>
       <w:pPr>
         <w:pStyle w:val="Heading2"/>
@@ -1573,12 +1566,7 @@
               <w:cnfStyle w:val="000000000000" w:firstRow="0" w:lastRow="0" w:firstColumn="0" w:lastColumn="0" w:oddVBand="0" w:evenVBand="0" w:oddHBand="0" w:evenHBand="0" w:firstRowFirstColumn="0" w:firstRowLastColumn="0" w:lastRowFirstColumn="0" w:lastRowLastColumn="0"/>
             </w:pPr>
             <w:r>
-              <w:t>“A</w:t>
-            </w:r>
-            <w:bookmarkStart w:id="0" w:name="_GoBack"/>
-            <w:bookmarkEnd w:id="0"/>
-            <w:r>
-              <w:t>”</w:t>
+              <w:t>“A”</w:t>
             </w:r>
           </w:p>
         </w:tc>
@@ -1623,7 +1611,6 @@
         </w:tc>
       </w:tr>
     </w:tbl>
-    <w:p/>
     <w:p>
       <w:pPr>
         <w:pStyle w:val="Heading2"/>
@@ -1640,6 +1627,325 @@
       <w:proofErr w:type="spellEnd"/>
     </w:p>
     <w:p>
+      <w:r>
+        <w:t xml:space="preserve">The </w:t>
+      </w:r>
+      <w:proofErr w:type="spellStart"/>
+      <w:r>
+        <w:t>convertToHex</w:t>
+      </w:r>
+      <w:proofErr w:type="spellEnd"/>
+      <w:r>
+        <w:t xml:space="preserve"> method must accept an input string and return a string where each of the characters has been converted to a two-digit hex code. The following table contains a set of input strings with their respective outputs:</w:t>
+      </w:r>
+    </w:p>
+    <w:tbl>
+      <w:tblPr>
+        <w:tblStyle w:val="GridTable4"/>
+        <w:tblW w:w="0" w:type="auto"/>
+        <w:tblLook w:val="04A0" w:firstRow="1" w:lastRow="0" w:firstColumn="1" w:lastColumn="0" w:noHBand="0" w:noVBand="1"/>
+      </w:tblPr>
+      <w:tblGrid>
+        <w:gridCol w:w="4675"/>
+        <w:gridCol w:w="4675"/>
+      </w:tblGrid>
+      <w:tr>
+        <w:trPr>
+          <w:cnfStyle w:val="100000000000" w:firstRow="1" w:lastRow="0" w:firstColumn="0" w:lastColumn="0" w:oddVBand="0" w:evenVBand="0" w:oddHBand="0" w:evenHBand="0" w:firstRowFirstColumn="0" w:firstRowLastColumn="0" w:lastRowFirstColumn="0" w:lastRowLastColumn="0"/>
+        </w:trPr>
+        <w:tc>
+          <w:tcPr>
+            <w:cnfStyle w:val="001000000000" w:firstRow="0" w:lastRow="0" w:firstColumn="1" w:lastColumn="0" w:oddVBand="0" w:evenVBand="0" w:oddHBand="0" w:evenHBand="0" w:firstRowFirstColumn="0" w:firstRowLastColumn="0" w:lastRowFirstColumn="0" w:lastRowLastColumn="0"/>
+            <w:tcW w:w="4675" w:type="dxa"/>
+          </w:tcPr>
+          <w:p>
+            <w:pPr>
+              <w:spacing w:before="120" w:after="120"/>
+            </w:pPr>
+            <w:r>
+              <w:t>Input String</w:t>
+            </w:r>
+          </w:p>
+        </w:tc>
+        <w:tc>
+          <w:tcPr>
+            <w:tcW w:w="4675" w:type="dxa"/>
+          </w:tcPr>
+          <w:p>
+            <w:pPr>
+              <w:spacing w:before="120" w:after="120"/>
+              <w:cnfStyle w:val="100000000000" w:firstRow="1" w:lastRow="0" w:firstColumn="0" w:lastColumn="0" w:oddVBand="0" w:evenVBand="0" w:oddHBand="0" w:evenHBand="0" w:firstRowFirstColumn="0" w:firstRowLastColumn="0" w:lastRowFirstColumn="0" w:lastRowLastColumn="0"/>
+            </w:pPr>
+            <w:r>
+              <w:t>Output String</w:t>
+            </w:r>
+          </w:p>
+        </w:tc>
+      </w:tr>
+      <w:tr>
+        <w:trPr>
+          <w:cnfStyle w:val="000000100000" w:firstRow="0" w:lastRow="0" w:firstColumn="0" w:lastColumn="0" w:oddVBand="0" w:evenVBand="0" w:oddHBand="1" w:evenHBand="0" w:firstRowFirstColumn="0" w:firstRowLastColumn="0" w:lastRowFirstColumn="0" w:lastRowLastColumn="0"/>
+        </w:trPr>
+        <w:tc>
+          <w:tcPr>
+            <w:cnfStyle w:val="001000000000" w:firstRow="0" w:lastRow="0" w:firstColumn="1" w:lastColumn="0" w:oddVBand="0" w:evenVBand="0" w:oddHBand="0" w:evenHBand="0" w:firstRowFirstColumn="0" w:firstRowLastColumn="0" w:lastRowFirstColumn="0" w:lastRowLastColumn="0"/>
+            <w:tcW w:w="4675" w:type="dxa"/>
+          </w:tcPr>
+          <w:p>
+            <w:pPr>
+              <w:spacing w:before="120" w:after="120"/>
+              <w:rPr>
+                <w:b w:val="0"/>
+              </w:rPr>
+            </w:pPr>
+            <w:r>
+              <w:rPr>
+                <w:b w:val="0"/>
+              </w:rPr>
+              <w:t>“hello”</w:t>
+            </w:r>
+          </w:p>
+        </w:tc>
+        <w:tc>
+          <w:tcPr>
+            <w:tcW w:w="4675" w:type="dxa"/>
+          </w:tcPr>
+          <w:p>
+            <w:pPr>
+              <w:spacing w:before="120" w:after="120"/>
+              <w:cnfStyle w:val="000000100000" w:firstRow="0" w:lastRow="0" w:firstColumn="0" w:lastColumn="0" w:oddVBand="0" w:evenVBand="0" w:oddHBand="1" w:evenHBand="0" w:firstRowFirstColumn="0" w:firstRowLastColumn="0" w:lastRowFirstColumn="0" w:lastRowLastColumn="0"/>
+            </w:pPr>
+            <w:r>
+              <w:t>“</w:t>
+            </w:r>
+            <w:r>
+              <w:t>68656C6C6F</w:t>
+            </w:r>
+            <w:r>
+              <w:t>”</w:t>
+            </w:r>
+          </w:p>
+        </w:tc>
+      </w:tr>
+      <w:tr>
+        <w:tc>
+          <w:tcPr>
+            <w:cnfStyle w:val="001000000000" w:firstRow="0" w:lastRow="0" w:firstColumn="1" w:lastColumn="0" w:oddVBand="0" w:evenVBand="0" w:oddHBand="0" w:evenHBand="0" w:firstRowFirstColumn="0" w:firstRowLastColumn="0" w:lastRowFirstColumn="0" w:lastRowLastColumn="0"/>
+            <w:tcW w:w="4675" w:type="dxa"/>
+          </w:tcPr>
+          <w:p>
+            <w:pPr>
+              <w:spacing w:before="120" w:after="120"/>
+              <w:rPr>
+                <w:b w:val="0"/>
+              </w:rPr>
+            </w:pPr>
+            <w:r>
+              <w:rPr>
+                <w:b w:val="0"/>
+              </w:rPr>
+              <w:t>“</w:t>
+            </w:r>
+            <w:proofErr w:type="spellStart"/>
+            <w:r>
+              <w:rPr>
+                <w:b w:val="0"/>
+              </w:rPr>
+              <w:t>Lebron</w:t>
+            </w:r>
+            <w:proofErr w:type="spellEnd"/>
+            <w:r>
+              <w:rPr>
+                <w:b w:val="0"/>
+              </w:rPr>
+              <w:t xml:space="preserve"> James”</w:t>
+            </w:r>
+          </w:p>
+        </w:tc>
+        <w:tc>
+          <w:tcPr>
+            <w:tcW w:w="4675" w:type="dxa"/>
+          </w:tcPr>
+          <w:p>
+            <w:pPr>
+              <w:spacing w:before="120" w:after="120"/>
+              <w:cnfStyle w:val="000000000000" w:firstRow="0" w:lastRow="0" w:firstColumn="0" w:lastColumn="0" w:oddVBand="0" w:evenVBand="0" w:oddHBand="0" w:evenHBand="0" w:firstRowFirstColumn="0" w:firstRowLastColumn="0" w:lastRowFirstColumn="0" w:lastRowLastColumn="0"/>
+              <w:rPr>
+                <w:lang w:val="es-US"/>
+              </w:rPr>
+            </w:pPr>
+            <w:r>
+              <w:rPr>
+                <w:lang w:val="es-US"/>
+              </w:rPr>
+              <w:t>“</w:t>
+            </w:r>
+            <w:r>
+              <w:rPr>
+                <w:lang w:val="es-US"/>
+              </w:rPr>
+              <w:t>4C6562726F6E204A616D65</w:t>
+            </w:r>
+            <w:r>
+              <w:rPr>
+                <w:lang w:val="es-US"/>
+              </w:rPr>
+              <w:t>73</w:t>
+            </w:r>
+            <w:r>
+              <w:rPr>
+                <w:lang w:val="es-US"/>
+              </w:rPr>
+              <w:t>”</w:t>
+            </w:r>
+          </w:p>
+        </w:tc>
+      </w:tr>
+      <w:tr>
+        <w:trPr>
+          <w:cnfStyle w:val="000000100000" w:firstRow="0" w:lastRow="0" w:firstColumn="0" w:lastColumn="0" w:oddVBand="0" w:evenVBand="0" w:oddHBand="1" w:evenHBand="0" w:firstRowFirstColumn="0" w:firstRowLastColumn="0" w:lastRowFirstColumn="0" w:lastRowLastColumn="0"/>
+        </w:trPr>
+        <w:tc>
+          <w:tcPr>
+            <w:cnfStyle w:val="001000000000" w:firstRow="0" w:lastRow="0" w:firstColumn="1" w:lastColumn="0" w:oddVBand="0" w:evenVBand="0" w:oddHBand="0" w:evenHBand="0" w:firstRowFirstColumn="0" w:firstRowLastColumn="0" w:lastRowFirstColumn="0" w:lastRowLastColumn="0"/>
+            <w:tcW w:w="4675" w:type="dxa"/>
+          </w:tcPr>
+          <w:p>
+            <w:pPr>
+              <w:spacing w:before="120" w:after="120"/>
+              <w:rPr>
+                <w:b w:val="0"/>
+              </w:rPr>
+            </w:pPr>
+            <w:r>
+              <w:rPr>
+                <w:b w:val="0"/>
+              </w:rPr>
+              <w:t>“</w:t>
+            </w:r>
+            <w:proofErr w:type="spellStart"/>
+            <w:r>
+              <w:rPr>
+                <w:b w:val="0"/>
+              </w:rPr>
+              <w:t>FiShY</w:t>
+            </w:r>
+            <w:proofErr w:type="spellEnd"/>
+            <w:r>
+              <w:rPr>
+                <w:b w:val="0"/>
+              </w:rPr>
+              <w:t>”</w:t>
+            </w:r>
+          </w:p>
+        </w:tc>
+        <w:tc>
+          <w:tcPr>
+            <w:tcW w:w="4675" w:type="dxa"/>
+          </w:tcPr>
+          <w:p>
+            <w:pPr>
+              <w:spacing w:before="120" w:after="120"/>
+              <w:cnfStyle w:val="000000100000" w:firstRow="0" w:lastRow="0" w:firstColumn="0" w:lastColumn="0" w:oddVBand="0" w:evenVBand="0" w:oddHBand="1" w:evenHBand="0" w:firstRowFirstColumn="0" w:firstRowLastColumn="0" w:lastRowFirstColumn="0" w:lastRowLastColumn="0"/>
+            </w:pPr>
+            <w:r>
+              <w:t>“</w:t>
+            </w:r>
+            <w:r>
+              <w:t>46695368</w:t>
+            </w:r>
+            <w:r>
+              <w:t>59</w:t>
+            </w:r>
+            <w:r>
+              <w:t>”</w:t>
+            </w:r>
+          </w:p>
+        </w:tc>
+      </w:tr>
+      <w:tr>
+        <w:tc>
+          <w:tcPr>
+            <w:cnfStyle w:val="001000000000" w:firstRow="0" w:lastRow="0" w:firstColumn="1" w:lastColumn="0" w:oddVBand="0" w:evenVBand="0" w:oddHBand="0" w:evenHBand="0" w:firstRowFirstColumn="0" w:firstRowLastColumn="0" w:lastRowFirstColumn="0" w:lastRowLastColumn="0"/>
+            <w:tcW w:w="4675" w:type="dxa"/>
+          </w:tcPr>
+          <w:p>
+            <w:pPr>
+              <w:spacing w:before="120" w:after="120"/>
+              <w:rPr>
+                <w:b w:val="0"/>
+              </w:rPr>
+            </w:pPr>
+            <w:r>
+              <w:rPr>
+                <w:b w:val="0"/>
+              </w:rPr>
+              <w:t>“A”</w:t>
+            </w:r>
+          </w:p>
+        </w:tc>
+        <w:tc>
+          <w:tcPr>
+            <w:tcW w:w="4675" w:type="dxa"/>
+          </w:tcPr>
+          <w:p>
+            <w:pPr>
+              <w:spacing w:before="120" w:after="120"/>
+              <w:cnfStyle w:val="000000000000" w:firstRow="0" w:lastRow="0" w:firstColumn="0" w:lastColumn="0" w:oddVBand="0" w:evenVBand="0" w:oddHBand="0" w:evenHBand="0" w:firstRowFirstColumn="0" w:firstRowLastColumn="0" w:lastRowFirstColumn="0" w:lastRowLastColumn="0"/>
+            </w:pPr>
+            <w:r>
+              <w:t>“</w:t>
+            </w:r>
+            <w:r>
+              <w:t>41</w:t>
+            </w:r>
+            <w:r>
+              <w:t>”</w:t>
+            </w:r>
+          </w:p>
+        </w:tc>
+      </w:tr>
+      <w:tr>
+        <w:trPr>
+          <w:cnfStyle w:val="000000100000" w:firstRow="0" w:lastRow="0" w:firstColumn="0" w:lastColumn="0" w:oddVBand="0" w:evenVBand="0" w:oddHBand="1" w:evenHBand="0" w:firstRowFirstColumn="0" w:firstRowLastColumn="0" w:lastRowFirstColumn="0" w:lastRowLastColumn="0"/>
+        </w:trPr>
+        <w:tc>
+          <w:tcPr>
+            <w:cnfStyle w:val="001000000000" w:firstRow="0" w:lastRow="0" w:firstColumn="1" w:lastColumn="0" w:oddVBand="0" w:evenVBand="0" w:oddHBand="0" w:evenHBand="0" w:firstRowFirstColumn="0" w:firstRowLastColumn="0" w:lastRowFirstColumn="0" w:lastRowLastColumn="0"/>
+            <w:tcW w:w="4675" w:type="dxa"/>
+          </w:tcPr>
+          <w:p>
+            <w:pPr>
+              <w:spacing w:before="120" w:after="120"/>
+              <w:rPr>
+                <w:b w:val="0"/>
+              </w:rPr>
+            </w:pPr>
+            <w:r>
+              <w:rPr>
+                <w:b w:val="0"/>
+              </w:rPr>
+              <w:t>“”</w:t>
+            </w:r>
+          </w:p>
+        </w:tc>
+        <w:tc>
+          <w:tcPr>
+            <w:tcW w:w="4675" w:type="dxa"/>
+          </w:tcPr>
+          <w:p>
+            <w:pPr>
+              <w:spacing w:before="120" w:after="120"/>
+              <w:cnfStyle w:val="000000100000" w:firstRow="0" w:lastRow="0" w:firstColumn="0" w:lastColumn="0" w:oddVBand="0" w:evenVBand="0" w:oddHBand="1" w:evenHBand="0" w:firstRowFirstColumn="0" w:firstRowLastColumn="0" w:lastRowFirstColumn="0" w:lastRowLastColumn="0"/>
+            </w:pPr>
+            <w:r>
+              <w:t>“”</w:t>
+            </w:r>
+          </w:p>
+        </w:tc>
+      </w:tr>
+    </w:tbl>
+    <w:p>
       <w:pPr>
         <w:pStyle w:val="Heading2"/>
         <w:numPr>
@@ -1650,10 +1956,432 @@
       </w:pPr>
       <w:proofErr w:type="spellStart"/>
       <w:r>
+        <w:lastRenderedPageBreak/>
         <w:t>removeChar</w:t>
       </w:r>
       <w:proofErr w:type="spellEnd"/>
     </w:p>
+    <w:p>
+      <w:r>
+        <w:t xml:space="preserve">The </w:t>
+      </w:r>
+      <w:proofErr w:type="spellStart"/>
+      <w:r>
+        <w:t>removeChar</w:t>
+      </w:r>
+      <w:proofErr w:type="spellEnd"/>
+      <w:r>
+        <w:t xml:space="preserve"> method must accept an input string and a character and return a string with all occurrences of that character removed. The following table shares a few examples:</w:t>
+      </w:r>
+    </w:p>
+    <w:tbl>
+      <w:tblPr>
+        <w:tblStyle w:val="GridTable4"/>
+        <w:tblW w:w="0" w:type="auto"/>
+        <w:tblLook w:val="04A0" w:firstRow="1" w:lastRow="0" w:firstColumn="1" w:lastColumn="0" w:noHBand="0" w:noVBand="1"/>
+      </w:tblPr>
+      <w:tblGrid>
+        <w:gridCol w:w="2834"/>
+        <w:gridCol w:w="2459"/>
+        <w:gridCol w:w="4057"/>
+      </w:tblGrid>
+      <w:tr>
+        <w:trPr>
+          <w:cnfStyle w:val="100000000000" w:firstRow="1" w:lastRow="0" w:firstColumn="0" w:lastColumn="0" w:oddVBand="0" w:evenVBand="0" w:oddHBand="0" w:evenHBand="0" w:firstRowFirstColumn="0" w:firstRowLastColumn="0" w:lastRowFirstColumn="0" w:lastRowLastColumn="0"/>
+        </w:trPr>
+        <w:tc>
+          <w:tcPr>
+            <w:cnfStyle w:val="001000000000" w:firstRow="0" w:lastRow="0" w:firstColumn="1" w:lastColumn="0" w:oddVBand="0" w:evenVBand="0" w:oddHBand="0" w:evenHBand="0" w:firstRowFirstColumn="0" w:firstRowLastColumn="0" w:lastRowFirstColumn="0" w:lastRowLastColumn="0"/>
+            <w:tcW w:w="2834" w:type="dxa"/>
+          </w:tcPr>
+          <w:p>
+            <w:pPr>
+              <w:spacing w:before="120" w:after="120"/>
+            </w:pPr>
+            <w:r>
+              <w:t>Input String</w:t>
+            </w:r>
+          </w:p>
+        </w:tc>
+        <w:tc>
+          <w:tcPr>
+            <w:tcW w:w="2459" w:type="dxa"/>
+          </w:tcPr>
+          <w:p>
+            <w:pPr>
+              <w:spacing w:before="120" w:after="120"/>
+              <w:cnfStyle w:val="100000000000" w:firstRow="1" w:lastRow="0" w:firstColumn="0" w:lastColumn="0" w:oddVBand="0" w:evenVBand="0" w:oddHBand="0" w:evenHBand="0" w:firstRowFirstColumn="0" w:firstRowLastColumn="0" w:lastRowFirstColumn="0" w:lastRowLastColumn="0"/>
+            </w:pPr>
+            <w:r>
+              <w:t>Input Character</w:t>
+            </w:r>
+          </w:p>
+        </w:tc>
+        <w:tc>
+          <w:tcPr>
+            <w:tcW w:w="4057" w:type="dxa"/>
+          </w:tcPr>
+          <w:p>
+            <w:pPr>
+              <w:spacing w:before="120" w:after="120"/>
+              <w:cnfStyle w:val="100000000000" w:firstRow="1" w:lastRow="0" w:firstColumn="0" w:lastColumn="0" w:oddVBand="0" w:evenVBand="0" w:oddHBand="0" w:evenHBand="0" w:firstRowFirstColumn="0" w:firstRowLastColumn="0" w:lastRowFirstColumn="0" w:lastRowLastColumn="0"/>
+            </w:pPr>
+            <w:r>
+              <w:t>Output String</w:t>
+            </w:r>
+          </w:p>
+        </w:tc>
+      </w:tr>
+      <w:tr>
+        <w:trPr>
+          <w:cnfStyle w:val="000000100000" w:firstRow="0" w:lastRow="0" w:firstColumn="0" w:lastColumn="0" w:oddVBand="0" w:evenVBand="0" w:oddHBand="1" w:evenHBand="0" w:firstRowFirstColumn="0" w:firstRowLastColumn="0" w:lastRowFirstColumn="0" w:lastRowLastColumn="0"/>
+        </w:trPr>
+        <w:tc>
+          <w:tcPr>
+            <w:cnfStyle w:val="001000000000" w:firstRow="0" w:lastRow="0" w:firstColumn="1" w:lastColumn="0" w:oddVBand="0" w:evenVBand="0" w:oddHBand="0" w:evenHBand="0" w:firstRowFirstColumn="0" w:firstRowLastColumn="0" w:lastRowFirstColumn="0" w:lastRowLastColumn="0"/>
+            <w:tcW w:w="2834" w:type="dxa"/>
+          </w:tcPr>
+          <w:p>
+            <w:pPr>
+              <w:spacing w:before="120" w:after="120"/>
+              <w:rPr>
+                <w:b w:val="0"/>
+              </w:rPr>
+            </w:pPr>
+            <w:r>
+              <w:rPr>
+                <w:b w:val="0"/>
+              </w:rPr>
+              <w:t>“hello”</w:t>
+            </w:r>
+          </w:p>
+        </w:tc>
+        <w:tc>
+          <w:tcPr>
+            <w:tcW w:w="2459" w:type="dxa"/>
+          </w:tcPr>
+          <w:p>
+            <w:pPr>
+              <w:spacing w:before="120" w:after="120"/>
+              <w:cnfStyle w:val="000000100000" w:firstRow="0" w:lastRow="0" w:firstColumn="0" w:lastColumn="0" w:oddVBand="0" w:evenVBand="0" w:oddHBand="1" w:evenHBand="0" w:firstRowFirstColumn="0" w:firstRowLastColumn="0" w:lastRowFirstColumn="0" w:lastRowLastColumn="0"/>
+            </w:pPr>
+            <w:r>
+              <w:t>‘h’</w:t>
+            </w:r>
+          </w:p>
+        </w:tc>
+        <w:tc>
+          <w:tcPr>
+            <w:tcW w:w="4057" w:type="dxa"/>
+          </w:tcPr>
+          <w:p>
+            <w:pPr>
+              <w:spacing w:before="120" w:after="120"/>
+              <w:cnfStyle w:val="000000100000" w:firstRow="0" w:lastRow="0" w:firstColumn="0" w:lastColumn="0" w:oddVBand="0" w:evenVBand="0" w:oddHBand="1" w:evenHBand="0" w:firstRowFirstColumn="0" w:firstRowLastColumn="0" w:lastRowFirstColumn="0" w:lastRowLastColumn="0"/>
+            </w:pPr>
+            <w:r>
+              <w:t>“</w:t>
+            </w:r>
+            <w:proofErr w:type="spellStart"/>
+            <w:r>
+              <w:t>ello</w:t>
+            </w:r>
+            <w:proofErr w:type="spellEnd"/>
+            <w:r>
+              <w:t>”</w:t>
+            </w:r>
+          </w:p>
+        </w:tc>
+      </w:tr>
+      <w:tr>
+        <w:tc>
+          <w:tcPr>
+            <w:cnfStyle w:val="001000000000" w:firstRow="0" w:lastRow="0" w:firstColumn="1" w:lastColumn="0" w:oddVBand="0" w:evenVBand="0" w:oddHBand="0" w:evenHBand="0" w:firstRowFirstColumn="0" w:firstRowLastColumn="0" w:lastRowFirstColumn="0" w:lastRowLastColumn="0"/>
+            <w:tcW w:w="2834" w:type="dxa"/>
+          </w:tcPr>
+          <w:p>
+            <w:pPr>
+              <w:spacing w:before="120" w:after="120"/>
+              <w:rPr>
+                <w:b w:val="0"/>
+              </w:rPr>
+            </w:pPr>
+            <w:r>
+              <w:rPr>
+                <w:b w:val="0"/>
+              </w:rPr>
+              <w:t>“</w:t>
+            </w:r>
+            <w:proofErr w:type="spellStart"/>
+            <w:r>
+              <w:rPr>
+                <w:b w:val="0"/>
+              </w:rPr>
+              <w:t>Lebron</w:t>
+            </w:r>
+            <w:proofErr w:type="spellEnd"/>
+            <w:r>
+              <w:rPr>
+                <w:b w:val="0"/>
+              </w:rPr>
+              <w:t xml:space="preserve"> James”</w:t>
+            </w:r>
+          </w:p>
+        </w:tc>
+        <w:tc>
+          <w:tcPr>
+            <w:tcW w:w="2459" w:type="dxa"/>
+          </w:tcPr>
+          <w:p>
+            <w:pPr>
+              <w:spacing w:before="120" w:after="120"/>
+              <w:cnfStyle w:val="000000000000" w:firstRow="0" w:lastRow="0" w:firstColumn="0" w:lastColumn="0" w:oddVBand="0" w:evenVBand="0" w:oddHBand="0" w:evenHBand="0" w:firstRowFirstColumn="0" w:firstRowLastColumn="0" w:lastRowFirstColumn="0" w:lastRowLastColumn="0"/>
+              <w:rPr>
+                <w:lang w:val="es-US"/>
+              </w:rPr>
+            </w:pPr>
+            <w:r>
+              <w:rPr>
+                <w:lang w:val="es-US"/>
+              </w:rPr>
+              <w:t>‘e’</w:t>
+            </w:r>
+          </w:p>
+        </w:tc>
+        <w:tc>
+          <w:tcPr>
+            <w:tcW w:w="4057" w:type="dxa"/>
+          </w:tcPr>
+          <w:p>
+            <w:pPr>
+              <w:spacing w:before="120" w:after="120"/>
+              <w:cnfStyle w:val="000000000000" w:firstRow="0" w:lastRow="0" w:firstColumn="0" w:lastColumn="0" w:oddVBand="0" w:evenVBand="0" w:oddHBand="0" w:evenHBand="0" w:firstRowFirstColumn="0" w:firstRowLastColumn="0" w:lastRowFirstColumn="0" w:lastRowLastColumn="0"/>
+              <w:rPr>
+                <w:lang w:val="es-US"/>
+              </w:rPr>
+            </w:pPr>
+            <w:r>
+              <w:rPr>
+                <w:lang w:val="es-US"/>
+              </w:rPr>
+              <w:t>“</w:t>
+            </w:r>
+            <w:proofErr w:type="spellStart"/>
+            <w:r>
+              <w:rPr>
+                <w:lang w:val="es-US"/>
+              </w:rPr>
+              <w:t>Lbron</w:t>
+            </w:r>
+            <w:proofErr w:type="spellEnd"/>
+            <w:r>
+              <w:rPr>
+                <w:lang w:val="es-US"/>
+              </w:rPr>
+              <w:t xml:space="preserve"> </w:t>
+            </w:r>
+            <w:proofErr w:type="spellStart"/>
+            <w:r>
+              <w:rPr>
+                <w:lang w:val="es-US"/>
+              </w:rPr>
+              <w:t>Jams</w:t>
+            </w:r>
+            <w:proofErr w:type="spellEnd"/>
+            <w:r>
+              <w:rPr>
+                <w:lang w:val="es-US"/>
+              </w:rPr>
+              <w:t>”</w:t>
+            </w:r>
+          </w:p>
+        </w:tc>
+      </w:tr>
+      <w:tr>
+        <w:trPr>
+          <w:cnfStyle w:val="000000100000" w:firstRow="0" w:lastRow="0" w:firstColumn="0" w:lastColumn="0" w:oddVBand="0" w:evenVBand="0" w:oddHBand="1" w:evenHBand="0" w:firstRowFirstColumn="0" w:firstRowLastColumn="0" w:lastRowFirstColumn="0" w:lastRowLastColumn="0"/>
+        </w:trPr>
+        <w:tc>
+          <w:tcPr>
+            <w:cnfStyle w:val="001000000000" w:firstRow="0" w:lastRow="0" w:firstColumn="1" w:lastColumn="0" w:oddVBand="0" w:evenVBand="0" w:oddHBand="0" w:evenHBand="0" w:firstRowFirstColumn="0" w:firstRowLastColumn="0" w:lastRowFirstColumn="0" w:lastRowLastColumn="0"/>
+            <w:tcW w:w="2834" w:type="dxa"/>
+          </w:tcPr>
+          <w:p>
+            <w:pPr>
+              <w:spacing w:before="120" w:after="120"/>
+              <w:rPr>
+                <w:b w:val="0"/>
+              </w:rPr>
+            </w:pPr>
+            <w:r>
+              <w:rPr>
+                <w:b w:val="0"/>
+              </w:rPr>
+              <w:t>“</w:t>
+            </w:r>
+            <w:proofErr w:type="spellStart"/>
+            <w:r>
+              <w:rPr>
+                <w:b w:val="0"/>
+              </w:rPr>
+              <w:t>FiShY</w:t>
+            </w:r>
+            <w:proofErr w:type="spellEnd"/>
+            <w:r>
+              <w:rPr>
+                <w:b w:val="0"/>
+              </w:rPr>
+              <w:t>”</w:t>
+            </w:r>
+          </w:p>
+        </w:tc>
+        <w:tc>
+          <w:tcPr>
+            <w:tcW w:w="2459" w:type="dxa"/>
+          </w:tcPr>
+          <w:p>
+            <w:pPr>
+              <w:spacing w:before="120" w:after="120"/>
+              <w:cnfStyle w:val="000000100000" w:firstRow="0" w:lastRow="0" w:firstColumn="0" w:lastColumn="0" w:oddVBand="0" w:evenVBand="0" w:oddHBand="1" w:evenHBand="0" w:firstRowFirstColumn="0" w:firstRowLastColumn="0" w:lastRowFirstColumn="0" w:lastRowLastColumn="0"/>
+            </w:pPr>
+            <w:r>
+              <w:t>‘j</w:t>
+            </w:r>
+          </w:p>
+        </w:tc>
+        <w:tc>
+          <w:tcPr>
+            <w:tcW w:w="4057" w:type="dxa"/>
+          </w:tcPr>
+          <w:p>
+            <w:pPr>
+              <w:spacing w:before="120" w:after="120"/>
+              <w:cnfStyle w:val="000000100000" w:firstRow="0" w:lastRow="0" w:firstColumn="0" w:lastColumn="0" w:oddVBand="0" w:evenVBand="0" w:oddHBand="1" w:evenHBand="0" w:firstRowFirstColumn="0" w:firstRowLastColumn="0" w:lastRowFirstColumn="0" w:lastRowLastColumn="0"/>
+            </w:pPr>
+            <w:r>
+              <w:t>“</w:t>
+            </w:r>
+            <w:proofErr w:type="spellStart"/>
+            <w:r>
+              <w:t>FiShY</w:t>
+            </w:r>
+            <w:proofErr w:type="spellEnd"/>
+            <w:r>
+              <w:t>”</w:t>
+            </w:r>
+          </w:p>
+        </w:tc>
+      </w:tr>
+      <w:tr>
+        <w:tc>
+          <w:tcPr>
+            <w:cnfStyle w:val="001000000000" w:firstRow="0" w:lastRow="0" w:firstColumn="1" w:lastColumn="0" w:oddVBand="0" w:evenVBand="0" w:oddHBand="0" w:evenHBand="0" w:firstRowFirstColumn="0" w:firstRowLastColumn="0" w:lastRowFirstColumn="0" w:lastRowLastColumn="0"/>
+            <w:tcW w:w="2834" w:type="dxa"/>
+          </w:tcPr>
+          <w:p>
+            <w:pPr>
+              <w:spacing w:before="120" w:after="120"/>
+              <w:rPr>
+                <w:b w:val="0"/>
+              </w:rPr>
+            </w:pPr>
+            <w:r>
+              <w:rPr>
+                <w:b w:val="0"/>
+              </w:rPr>
+              <w:t>“A”</w:t>
+            </w:r>
+          </w:p>
+        </w:tc>
+        <w:tc>
+          <w:tcPr>
+            <w:tcW w:w="2459" w:type="dxa"/>
+          </w:tcPr>
+          <w:p>
+            <w:pPr>
+              <w:spacing w:before="120" w:after="120"/>
+              <w:cnfStyle w:val="000000000000" w:firstRow="0" w:lastRow="0" w:firstColumn="0" w:lastColumn="0" w:oddVBand="0" w:evenVBand="0" w:oddHBand="0" w:evenHBand="0" w:firstRowFirstColumn="0" w:firstRowLastColumn="0" w:lastRowFirstColumn="0" w:lastRowLastColumn="0"/>
+            </w:pPr>
+            <w:r>
+              <w:t>‘A’</w:t>
+            </w:r>
+          </w:p>
+        </w:tc>
+        <w:tc>
+          <w:tcPr>
+            <w:tcW w:w="4057" w:type="dxa"/>
+          </w:tcPr>
+          <w:p>
+            <w:pPr>
+              <w:spacing w:before="120" w:after="120"/>
+              <w:cnfStyle w:val="000000000000" w:firstRow="0" w:lastRow="0" w:firstColumn="0" w:lastColumn="0" w:oddVBand="0" w:evenVBand="0" w:oddHBand="0" w:evenHBand="0" w:firstRowFirstColumn="0" w:firstRowLastColumn="0" w:lastRowFirstColumn="0" w:lastRowLastColumn="0"/>
+            </w:pPr>
+            <w:r>
+              <w:t>“</w:t>
+            </w:r>
+            <w:bookmarkStart w:id="0" w:name="_GoBack"/>
+            <w:bookmarkEnd w:id="0"/>
+            <w:r>
+              <w:t>”</w:t>
+            </w:r>
+          </w:p>
+        </w:tc>
+      </w:tr>
+      <w:tr>
+        <w:trPr>
+          <w:cnfStyle w:val="000000100000" w:firstRow="0" w:lastRow="0" w:firstColumn="0" w:lastColumn="0" w:oddVBand="0" w:evenVBand="0" w:oddHBand="1" w:evenHBand="0" w:firstRowFirstColumn="0" w:firstRowLastColumn="0" w:lastRowFirstColumn="0" w:lastRowLastColumn="0"/>
+        </w:trPr>
+        <w:tc>
+          <w:tcPr>
+            <w:cnfStyle w:val="001000000000" w:firstRow="0" w:lastRow="0" w:firstColumn="1" w:lastColumn="0" w:oddVBand="0" w:evenVBand="0" w:oddHBand="0" w:evenHBand="0" w:firstRowFirstColumn="0" w:firstRowLastColumn="0" w:lastRowFirstColumn="0" w:lastRowLastColumn="0"/>
+            <w:tcW w:w="2834" w:type="dxa"/>
+          </w:tcPr>
+          <w:p>
+            <w:pPr>
+              <w:spacing w:before="120" w:after="120"/>
+              <w:rPr>
+                <w:b w:val="0"/>
+              </w:rPr>
+            </w:pPr>
+            <w:r>
+              <w:rPr>
+                <w:b w:val="0"/>
+              </w:rPr>
+              <w:t>“”</w:t>
+            </w:r>
+          </w:p>
+        </w:tc>
+        <w:tc>
+          <w:tcPr>
+            <w:tcW w:w="2459" w:type="dxa"/>
+          </w:tcPr>
+          <w:p>
+            <w:pPr>
+              <w:spacing w:before="120" w:after="120"/>
+              <w:cnfStyle w:val="000000100000" w:firstRow="0" w:lastRow="0" w:firstColumn="0" w:lastColumn="0" w:oddVBand="0" w:evenVBand="0" w:oddHBand="1" w:evenHBand="0" w:firstRowFirstColumn="0" w:firstRowLastColumn="0" w:lastRowFirstColumn="0" w:lastRowLastColumn="0"/>
+            </w:pPr>
+            <w:r>
+              <w:t>‘h’</w:t>
+            </w:r>
+          </w:p>
+        </w:tc>
+        <w:tc>
+          <w:tcPr>
+            <w:tcW w:w="4057" w:type="dxa"/>
+          </w:tcPr>
+          <w:p>
+            <w:pPr>
+              <w:spacing w:before="120" w:after="120"/>
+              <w:cnfStyle w:val="000000100000" w:firstRow="0" w:lastRow="0" w:firstColumn="0" w:lastColumn="0" w:oddVBand="0" w:evenVBand="0" w:oddHBand="1" w:evenHBand="0" w:firstRowFirstColumn="0" w:firstRowLastColumn="0" w:lastRowFirstColumn="0" w:lastRowLastColumn="0"/>
+            </w:pPr>
+            <w:r>
+              <w:t>“”</w:t>
+            </w:r>
+          </w:p>
+        </w:tc>
+      </w:tr>
+    </w:tbl>
+    <w:p/>
     <w:p>
       <w:pPr>
         <w:pStyle w:val="Heading2"/>
@@ -1737,7 +2465,6 @@
         </w:numPr>
       </w:pPr>
       <w:r>
-        <w:lastRenderedPageBreak/>
         <w:t>Test your code. You can use the JUnit tests included with the solution to test your own code, or you can write your own test cases.</w:t>
       </w:r>
     </w:p>
@@ -1989,7 +2716,7 @@
           <w:rPr>
             <w:noProof/>
           </w:rPr>
-          <w:t>2</w:t>
+          <w:t>3</w:t>
         </w:r>
         <w:r>
           <w:rPr>
@@ -5175,7 +5902,7 @@
 </file>
 
 <file path=customXml/itemProps1.xml><?xml version="1.0" encoding="utf-8"?>
-<ds:datastoreItem xmlns:ds="http://schemas.openxmlformats.org/officeDocument/2006/customXml" ds:itemID="{CA47EBD5-148E-49B8-9A59-A91F00B09E54}">
+<ds:datastoreItem xmlns:ds="http://schemas.openxmlformats.org/officeDocument/2006/customXml" ds:itemID="{9F74E4FB-0230-406E-992C-2D1A5428A1F0}">
   <ds:schemaRefs>
     <ds:schemaRef ds:uri="http://schemas.openxmlformats.org/officeDocument/2006/bibliography"/>
   </ds:schemaRefs>

</xml_diff>

<commit_message>
Generated a PDF project
</commit_message>
<xml_diff>
--- a/StringManipulation/doc/string-manipulation-project.docx
+++ b/StringManipulation/doc/string-manipulation-project.docx
@@ -4,9 +4,11 @@
   <w:body>
     <w:p>
       <w:pPr>
+        <w:spacing w:before="120" w:after="120"/>
         <w:sectPr>
           <w:headerReference w:type="default" r:id="rId8"/>
-          <w:footerReference w:type="first" r:id="rId9"/>
+          <w:footerReference w:type="default" r:id="rId9"/>
+          <w:footerReference w:type="first" r:id="rId10"/>
           <w:pgSz w:w="12240" w:h="15840" w:code="1"/>
           <w:pgMar w:top="0" w:right="0" w:bottom="0" w:left="0" w:header="720" w:footer="720" w:gutter="0"/>
           <w:pgNumType w:start="1"/>
@@ -66,7 +68,7 @@
                             </pic:cNvPicPr>
                           </pic:nvPicPr>
                           <pic:blipFill>
-                            <a:blip r:embed="rId10" cstate="print">
+                            <a:blip r:embed="rId11" cstate="print">
                               <a:extLst>
                                 <a:ext uri="{28A0092B-C50C-407E-A947-70E740481C1C}">
                                   <a14:useLocalDpi xmlns:a14="http://schemas.microsoft.com/office/drawing/2010/main" val="0"/>
@@ -213,7 +215,7 @@
                     <o:lock v:ext="edit" aspectratio="t"/>
                   </v:shapetype>
                   <v:shape id="Picture 2" o:spid="_x0000_s1028" type="#_x0000_t75" style="position:absolute;left:95;top:-2952;width:77914;height:100627;visibility:visible;mso-wrap-style:square" o:gfxdata="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">
-                    <v:imagedata r:id="rId11" o:title=""/>
+                    <v:imagedata r:id="rId12" o:title=""/>
                     <v:path arrowok="t"/>
                   </v:shape>
                   <v:shapetype id="_x0000_t202" coordsize="21600,21600" o:spt="202" path="m,l,21600r21600,l21600,xe">
@@ -309,6 +311,11 @@
     </w:p>
     <w:p>
       <w:pPr>
+        <w:spacing w:before="120" w:after="120" w:line="240" w:lineRule="auto"/>
+      </w:pPr>
+    </w:p>
+    <w:p>
+      <w:pPr>
         <w:pStyle w:val="Heading2"/>
         <w:numPr>
           <w:ilvl w:val="0"/>
@@ -630,6 +637,14 @@
     <w:p>
       <w:pPr>
         <w:pStyle w:val="Heading2"/>
+        <w:spacing w:before="120" w:after="120" w:line="240" w:lineRule="auto"/>
+      </w:pPr>
+    </w:p>
+    <w:p/>
+    <w:p/>
+    <w:p>
+      <w:pPr>
+        <w:pStyle w:val="Heading2"/>
         <w:numPr>
           <w:ilvl w:val="0"/>
           <w:numId w:val="13"/>
@@ -953,20 +968,36 @@
     </w:tbl>
     <w:p>
       <w:pPr>
+        <w:rPr>
+          <w:rFonts w:asciiTheme="majorHAnsi" w:eastAsiaTheme="majorEastAsia" w:hAnsiTheme="majorHAnsi" w:cstheme="majorBidi"/>
+          <w:color w:val="96011E" w:themeColor="accent1" w:themeShade="BF"/>
+          <w:sz w:val="28"/>
+          <w:szCs w:val="28"/>
+        </w:rPr>
+      </w:pPr>
+    </w:p>
+    <w:p>
+      <w:pPr>
         <w:pStyle w:val="Heading2"/>
         <w:numPr>
           <w:ilvl w:val="0"/>
           <w:numId w:val="13"/>
         </w:numPr>
-        <w:spacing w:before="120" w:after="120" w:line="240" w:lineRule="auto"/>
-      </w:pPr>
+      </w:pPr>
+      <w:r>
+        <w:br w:type="page"/>
+      </w:r>
       <w:proofErr w:type="spellStart"/>
       <w:r>
+        <w:lastRenderedPageBreak/>
         <w:t>capitalizeVowels</w:t>
       </w:r>
       <w:proofErr w:type="spellEnd"/>
     </w:p>
     <w:p>
+      <w:pPr>
+        <w:spacing w:before="120" w:after="120"/>
+      </w:pPr>
       <w:r>
         <w:t xml:space="preserve">The </w:t>
       </w:r>
@@ -1045,7 +1076,6 @@
               <w:rPr>
                 <w:b w:val="0"/>
               </w:rPr>
-              <w:lastRenderedPageBreak/>
               <w:t>“hello”</w:t>
             </w:r>
           </w:p>
@@ -1276,6 +1306,16 @@
         </w:tc>
       </w:tr>
     </w:tbl>
+    <w:p>
+      <w:pPr>
+        <w:pStyle w:val="Heading2"/>
+        <w:spacing w:before="120" w:after="120" w:line="240" w:lineRule="auto"/>
+        <w:ind w:left="360"/>
+      </w:pPr>
+    </w:p>
+    <w:p/>
+    <w:p/>
+    <w:p/>
     <w:p>
       <w:pPr>
         <w:pStyle w:val="Heading2"/>
@@ -1292,6 +1332,9 @@
       <w:proofErr w:type="spellEnd"/>
     </w:p>
     <w:p>
+      <w:pPr>
+        <w:spacing w:before="120" w:after="120"/>
+      </w:pPr>
       <w:r>
         <w:t xml:space="preserve">The </w:t>
       </w:r>
@@ -1614,6 +1657,25 @@
     <w:p>
       <w:pPr>
         <w:pStyle w:val="Heading2"/>
+        <w:spacing w:before="120" w:after="120" w:line="240" w:lineRule="auto"/>
+      </w:pPr>
+    </w:p>
+    <w:p>
+      <w:pPr>
+        <w:rPr>
+          <w:rFonts w:asciiTheme="majorHAnsi" w:eastAsiaTheme="majorEastAsia" w:hAnsiTheme="majorHAnsi" w:cstheme="majorBidi"/>
+          <w:color w:val="96011E" w:themeColor="accent1" w:themeShade="BF"/>
+          <w:sz w:val="28"/>
+          <w:szCs w:val="28"/>
+        </w:rPr>
+      </w:pPr>
+      <w:r>
+        <w:br w:type="page"/>
+      </w:r>
+    </w:p>
+    <w:p>
+      <w:pPr>
+        <w:pStyle w:val="Heading2"/>
         <w:numPr>
           <w:ilvl w:val="0"/>
           <w:numId w:val="13"/>
@@ -1622,11 +1684,15 @@
       </w:pPr>
       <w:proofErr w:type="spellStart"/>
       <w:r>
+        <w:lastRenderedPageBreak/>
         <w:t>convertToHex</w:t>
       </w:r>
       <w:proofErr w:type="spellEnd"/>
     </w:p>
     <w:p>
+      <w:pPr>
+        <w:spacing w:before="120" w:after="120"/>
+      </w:pPr>
       <w:r>
         <w:t xml:space="preserve">The </w:t>
       </w:r>
@@ -1948,6 +2014,16 @@
     <w:p>
       <w:pPr>
         <w:pStyle w:val="Heading2"/>
+        <w:spacing w:before="120" w:after="120" w:line="240" w:lineRule="auto"/>
+        <w:ind w:left="360"/>
+      </w:pPr>
+    </w:p>
+    <w:p/>
+    <w:p/>
+    <w:p/>
+    <w:p>
+      <w:pPr>
+        <w:pStyle w:val="Heading2"/>
         <w:numPr>
           <w:ilvl w:val="0"/>
           <w:numId w:val="13"/>
@@ -1956,12 +2032,14 @@
       </w:pPr>
       <w:proofErr w:type="spellStart"/>
       <w:r>
-        <w:lastRenderedPageBreak/>
         <w:t>removeChar</w:t>
       </w:r>
       <w:proofErr w:type="spellEnd"/>
     </w:p>
     <w:p>
+      <w:pPr>
+        <w:spacing w:before="120" w:after="120"/>
+      </w:pPr>
       <w:r>
         <w:t xml:space="preserve">The </w:t>
       </w:r>
@@ -2247,6 +2325,9 @@
             <w:r>
               <w:t>‘j</w:t>
             </w:r>
+            <w:r>
+              <w:t>’</w:t>
+            </w:r>
           </w:p>
         </w:tc>
         <w:tc>
@@ -2317,12 +2398,7 @@
               <w:cnfStyle w:val="000000000000" w:firstRow="0" w:lastRow="0" w:firstColumn="0" w:lastColumn="0" w:oddVBand="0" w:evenVBand="0" w:oddHBand="0" w:evenHBand="0" w:firstRowFirstColumn="0" w:firstRowLastColumn="0" w:lastRowFirstColumn="0" w:lastRowLastColumn="0"/>
             </w:pPr>
             <w:r>
-              <w:t>“</w:t>
-            </w:r>
-            <w:bookmarkStart w:id="0" w:name="_GoBack"/>
-            <w:bookmarkEnd w:id="0"/>
-            <w:r>
-              <w:t>”</w:t>
+              <w:t>“”</w:t>
             </w:r>
           </w:p>
         </w:tc>
@@ -2381,7 +2457,35 @@
         </w:tc>
       </w:tr>
     </w:tbl>
-    <w:p/>
+    <w:p>
+      <w:pPr>
+        <w:rPr>
+          <w:rFonts w:asciiTheme="majorHAnsi" w:eastAsiaTheme="majorEastAsia" w:hAnsiTheme="majorHAnsi" w:cstheme="majorBidi"/>
+          <w:color w:val="96011E" w:themeColor="accent1" w:themeShade="BF"/>
+          <w:sz w:val="28"/>
+          <w:szCs w:val="28"/>
+        </w:rPr>
+      </w:pPr>
+    </w:p>
+    <w:p>
+      <w:pPr>
+        <w:rPr>
+          <w:rFonts w:asciiTheme="majorHAnsi" w:eastAsiaTheme="majorEastAsia" w:hAnsiTheme="majorHAnsi" w:cstheme="majorBidi"/>
+          <w:color w:val="96011E" w:themeColor="accent1" w:themeShade="BF"/>
+          <w:sz w:val="28"/>
+          <w:szCs w:val="28"/>
+        </w:rPr>
+      </w:pPr>
+      <w:r>
+        <w:rPr>
+          <w:rFonts w:asciiTheme="majorHAnsi" w:eastAsiaTheme="majorEastAsia" w:hAnsiTheme="majorHAnsi" w:cstheme="majorBidi"/>
+          <w:color w:val="96011E" w:themeColor="accent1" w:themeShade="BF"/>
+          <w:sz w:val="28"/>
+          <w:szCs w:val="28"/>
+        </w:rPr>
+        <w:br w:type="page"/>
+      </w:r>
+    </w:p>
     <w:p>
       <w:pPr>
         <w:pStyle w:val="Heading2"/>
@@ -2393,10 +2497,387 @@
       </w:pPr>
       <w:proofErr w:type="spellStart"/>
       <w:r>
+        <w:lastRenderedPageBreak/>
         <w:t>generateAllChars</w:t>
       </w:r>
       <w:proofErr w:type="spellEnd"/>
     </w:p>
+    <w:p>
+      <w:pPr>
+        <w:spacing w:before="120" w:after="120"/>
+      </w:pPr>
+      <w:r>
+        <w:t xml:space="preserve">The </w:t>
+      </w:r>
+      <w:proofErr w:type="spellStart"/>
+      <w:r>
+        <w:t>generateAllChars</w:t>
+      </w:r>
+      <w:proofErr w:type="spellEnd"/>
+      <w:r>
+        <w:t xml:space="preserve"> method must accept two characters and produce a string which contains all characters in between. In other words, the resulting string will be the inclusive set between the two terms. The sort order should be ASCII codes, so it’s perfectly legal to use symbols. In the case that the first character is greater than the second character, produce the same list running least to greatest. The following table contains a few short examples:</w:t>
+      </w:r>
+    </w:p>
+    <w:tbl>
+      <w:tblPr>
+        <w:tblStyle w:val="GridTable4"/>
+        <w:tblW w:w="0" w:type="auto"/>
+        <w:tblLook w:val="04A0" w:firstRow="1" w:lastRow="0" w:firstColumn="1" w:lastColumn="0" w:noHBand="0" w:noVBand="1"/>
+      </w:tblPr>
+      <w:tblGrid>
+        <w:gridCol w:w="2834"/>
+        <w:gridCol w:w="2459"/>
+        <w:gridCol w:w="4057"/>
+      </w:tblGrid>
+      <w:tr>
+        <w:trPr>
+          <w:cnfStyle w:val="100000000000" w:firstRow="1" w:lastRow="0" w:firstColumn="0" w:lastColumn="0" w:oddVBand="0" w:evenVBand="0" w:oddHBand="0" w:evenHBand="0" w:firstRowFirstColumn="0" w:firstRowLastColumn="0" w:lastRowFirstColumn="0" w:lastRowLastColumn="0"/>
+        </w:trPr>
+        <w:tc>
+          <w:tcPr>
+            <w:cnfStyle w:val="001000000000" w:firstRow="0" w:lastRow="0" w:firstColumn="1" w:lastColumn="0" w:oddVBand="0" w:evenVBand="0" w:oddHBand="0" w:evenHBand="0" w:firstRowFirstColumn="0" w:firstRowLastColumn="0" w:lastRowFirstColumn="0" w:lastRowLastColumn="0"/>
+            <w:tcW w:w="2834" w:type="dxa"/>
+          </w:tcPr>
+          <w:p>
+            <w:pPr>
+              <w:spacing w:before="120" w:after="120"/>
+            </w:pPr>
+            <w:r>
+              <w:t>Start Character</w:t>
+            </w:r>
+          </w:p>
+        </w:tc>
+        <w:tc>
+          <w:tcPr>
+            <w:tcW w:w="2459" w:type="dxa"/>
+          </w:tcPr>
+          <w:p>
+            <w:pPr>
+              <w:spacing w:before="120" w:after="120"/>
+              <w:cnfStyle w:val="100000000000" w:firstRow="1" w:lastRow="0" w:firstColumn="0" w:lastColumn="0" w:oddVBand="0" w:evenVBand="0" w:oddHBand="0" w:evenHBand="0" w:firstRowFirstColumn="0" w:firstRowLastColumn="0" w:lastRowFirstColumn="0" w:lastRowLastColumn="0"/>
+            </w:pPr>
+            <w:r>
+              <w:t>End</w:t>
+            </w:r>
+            <w:r>
+              <w:t xml:space="preserve"> Character</w:t>
+            </w:r>
+          </w:p>
+        </w:tc>
+        <w:tc>
+          <w:tcPr>
+            <w:tcW w:w="4057" w:type="dxa"/>
+          </w:tcPr>
+          <w:p>
+            <w:pPr>
+              <w:spacing w:before="120" w:after="120"/>
+              <w:cnfStyle w:val="100000000000" w:firstRow="1" w:lastRow="0" w:firstColumn="0" w:lastColumn="0" w:oddVBand="0" w:evenVBand="0" w:oddHBand="0" w:evenHBand="0" w:firstRowFirstColumn="0" w:firstRowLastColumn="0" w:lastRowFirstColumn="0" w:lastRowLastColumn="0"/>
+            </w:pPr>
+            <w:r>
+              <w:t>Output String</w:t>
+            </w:r>
+          </w:p>
+        </w:tc>
+      </w:tr>
+      <w:tr>
+        <w:trPr>
+          <w:cnfStyle w:val="000000100000" w:firstRow="0" w:lastRow="0" w:firstColumn="0" w:lastColumn="0" w:oddVBand="0" w:evenVBand="0" w:oddHBand="1" w:evenHBand="0" w:firstRowFirstColumn="0" w:firstRowLastColumn="0" w:lastRowFirstColumn="0" w:lastRowLastColumn="0"/>
+        </w:trPr>
+        <w:tc>
+          <w:tcPr>
+            <w:cnfStyle w:val="001000000000" w:firstRow="0" w:lastRow="0" w:firstColumn="1" w:lastColumn="0" w:oddVBand="0" w:evenVBand="0" w:oddHBand="0" w:evenHBand="0" w:firstRowFirstColumn="0" w:firstRowLastColumn="0" w:lastRowFirstColumn="0" w:lastRowLastColumn="0"/>
+            <w:tcW w:w="2834" w:type="dxa"/>
+          </w:tcPr>
+          <w:p>
+            <w:pPr>
+              <w:spacing w:before="120" w:after="120"/>
+              <w:rPr>
+                <w:b w:val="0"/>
+              </w:rPr>
+            </w:pPr>
+            <w:r>
+              <w:rPr>
+                <w:b w:val="0"/>
+              </w:rPr>
+              <w:t>‘a’</w:t>
+            </w:r>
+          </w:p>
+        </w:tc>
+        <w:tc>
+          <w:tcPr>
+            <w:tcW w:w="2459" w:type="dxa"/>
+          </w:tcPr>
+          <w:p>
+            <w:pPr>
+              <w:spacing w:before="120" w:after="120"/>
+              <w:cnfStyle w:val="000000100000" w:firstRow="0" w:lastRow="0" w:firstColumn="0" w:lastColumn="0" w:oddVBand="0" w:evenVBand="0" w:oddHBand="1" w:evenHBand="0" w:firstRowFirstColumn="0" w:firstRowLastColumn="0" w:lastRowFirstColumn="0" w:lastRowLastColumn="0"/>
+            </w:pPr>
+            <w:r>
+              <w:t>‘h’</w:t>
+            </w:r>
+          </w:p>
+        </w:tc>
+        <w:tc>
+          <w:tcPr>
+            <w:tcW w:w="4057" w:type="dxa"/>
+          </w:tcPr>
+          <w:p>
+            <w:pPr>
+              <w:spacing w:before="120" w:after="120"/>
+              <w:cnfStyle w:val="000000100000" w:firstRow="0" w:lastRow="0" w:firstColumn="0" w:lastColumn="0" w:oddVBand="0" w:evenVBand="0" w:oddHBand="1" w:evenHBand="0" w:firstRowFirstColumn="0" w:firstRowLastColumn="0" w:lastRowFirstColumn="0" w:lastRowLastColumn="0"/>
+            </w:pPr>
+            <w:r>
+              <w:t>“</w:t>
+            </w:r>
+            <w:proofErr w:type="spellStart"/>
+            <w:r>
+              <w:t>abcdefgh</w:t>
+            </w:r>
+            <w:proofErr w:type="spellEnd"/>
+            <w:r>
+              <w:t>”</w:t>
+            </w:r>
+          </w:p>
+        </w:tc>
+      </w:tr>
+      <w:tr>
+        <w:tc>
+          <w:tcPr>
+            <w:cnfStyle w:val="001000000000" w:firstRow="0" w:lastRow="0" w:firstColumn="1" w:lastColumn="0" w:oddVBand="0" w:evenVBand="0" w:oddHBand="0" w:evenHBand="0" w:firstRowFirstColumn="0" w:firstRowLastColumn="0" w:lastRowFirstColumn="0" w:lastRowLastColumn="0"/>
+            <w:tcW w:w="2834" w:type="dxa"/>
+          </w:tcPr>
+          <w:p>
+            <w:pPr>
+              <w:spacing w:before="120" w:after="120"/>
+              <w:rPr>
+                <w:b w:val="0"/>
+              </w:rPr>
+            </w:pPr>
+            <w:r>
+              <w:rPr>
+                <w:b w:val="0"/>
+              </w:rPr>
+              <w:t>‘h’</w:t>
+            </w:r>
+          </w:p>
+        </w:tc>
+        <w:tc>
+          <w:tcPr>
+            <w:tcW w:w="2459" w:type="dxa"/>
+          </w:tcPr>
+          <w:p>
+            <w:pPr>
+              <w:spacing w:before="120" w:after="120"/>
+              <w:cnfStyle w:val="000000000000" w:firstRow="0" w:lastRow="0" w:firstColumn="0" w:lastColumn="0" w:oddVBand="0" w:evenVBand="0" w:oddHBand="0" w:evenHBand="0" w:firstRowFirstColumn="0" w:firstRowLastColumn="0" w:lastRowFirstColumn="0" w:lastRowLastColumn="0"/>
+              <w:rPr>
+                <w:lang w:val="es-US"/>
+              </w:rPr>
+            </w:pPr>
+            <w:r>
+              <w:rPr>
+                <w:lang w:val="es-US"/>
+              </w:rPr>
+              <w:t>‘</w:t>
+            </w:r>
+            <w:r>
+              <w:rPr>
+                <w:lang w:val="es-US"/>
+              </w:rPr>
+              <w:t>a</w:t>
+            </w:r>
+            <w:r>
+              <w:rPr>
+                <w:lang w:val="es-US"/>
+              </w:rPr>
+              <w:t>’</w:t>
+            </w:r>
+          </w:p>
+        </w:tc>
+        <w:tc>
+          <w:tcPr>
+            <w:tcW w:w="4057" w:type="dxa"/>
+          </w:tcPr>
+          <w:p>
+            <w:pPr>
+              <w:spacing w:before="120" w:after="120"/>
+              <w:cnfStyle w:val="000000000000" w:firstRow="0" w:lastRow="0" w:firstColumn="0" w:lastColumn="0" w:oddVBand="0" w:evenVBand="0" w:oddHBand="0" w:evenHBand="0" w:firstRowFirstColumn="0" w:firstRowLastColumn="0" w:lastRowFirstColumn="0" w:lastRowLastColumn="0"/>
+              <w:rPr>
+                <w:lang w:val="es-US"/>
+              </w:rPr>
+            </w:pPr>
+            <w:r>
+              <w:rPr>
+                <w:lang w:val="es-US"/>
+              </w:rPr>
+              <w:t>“</w:t>
+            </w:r>
+            <w:proofErr w:type="spellStart"/>
+            <w:r>
+              <w:rPr>
+                <w:lang w:val="es-US"/>
+              </w:rPr>
+              <w:t>abcdefgh</w:t>
+            </w:r>
+            <w:proofErr w:type="spellEnd"/>
+            <w:r>
+              <w:rPr>
+                <w:lang w:val="es-US"/>
+              </w:rPr>
+              <w:t>”</w:t>
+            </w:r>
+          </w:p>
+        </w:tc>
+      </w:tr>
+      <w:tr>
+        <w:trPr>
+          <w:cnfStyle w:val="000000100000" w:firstRow="0" w:lastRow="0" w:firstColumn="0" w:lastColumn="0" w:oddVBand="0" w:evenVBand="0" w:oddHBand="1" w:evenHBand="0" w:firstRowFirstColumn="0" w:firstRowLastColumn="0" w:lastRowFirstColumn="0" w:lastRowLastColumn="0"/>
+        </w:trPr>
+        <w:tc>
+          <w:tcPr>
+            <w:cnfStyle w:val="001000000000" w:firstRow="0" w:lastRow="0" w:firstColumn="1" w:lastColumn="0" w:oddVBand="0" w:evenVBand="0" w:oddHBand="0" w:evenHBand="0" w:firstRowFirstColumn="0" w:firstRowLastColumn="0" w:lastRowFirstColumn="0" w:lastRowLastColumn="0"/>
+            <w:tcW w:w="2834" w:type="dxa"/>
+          </w:tcPr>
+          <w:p>
+            <w:pPr>
+              <w:spacing w:before="120" w:after="120"/>
+              <w:rPr>
+                <w:b w:val="0"/>
+              </w:rPr>
+            </w:pPr>
+            <w:r>
+              <w:rPr>
+                <w:b w:val="0"/>
+              </w:rPr>
+              <w:t>‘,’</w:t>
+            </w:r>
+          </w:p>
+        </w:tc>
+        <w:tc>
+          <w:tcPr>
+            <w:tcW w:w="2459" w:type="dxa"/>
+          </w:tcPr>
+          <w:p>
+            <w:pPr>
+              <w:spacing w:before="120" w:after="120"/>
+              <w:cnfStyle w:val="000000100000" w:firstRow="0" w:lastRow="0" w:firstColumn="0" w:lastColumn="0" w:oddVBand="0" w:evenVBand="0" w:oddHBand="1" w:evenHBand="0" w:firstRowFirstColumn="0" w:firstRowLastColumn="0" w:lastRowFirstColumn="0" w:lastRowLastColumn="0"/>
+            </w:pPr>
+            <w:r>
+              <w:t>‘</w:t>
+            </w:r>
+            <w:r>
+              <w:t>?’</w:t>
+            </w:r>
+          </w:p>
+        </w:tc>
+        <w:tc>
+          <w:tcPr>
+            <w:tcW w:w="4057" w:type="dxa"/>
+          </w:tcPr>
+          <w:p>
+            <w:pPr>
+              <w:spacing w:before="120" w:after="120"/>
+              <w:cnfStyle w:val="000000100000" w:firstRow="0" w:lastRow="0" w:firstColumn="0" w:lastColumn="0" w:oddVBand="0" w:evenVBand="0" w:oddHBand="1" w:evenHBand="0" w:firstRowFirstColumn="0" w:firstRowLastColumn="0" w:lastRowFirstColumn="0" w:lastRowLastColumn="0"/>
+            </w:pPr>
+            <w:r>
+              <w:t>“</w:t>
+            </w:r>
+            <w:r>
+              <w:t>,-./0123456789:;&lt;=&gt;?</w:t>
+            </w:r>
+            <w:r>
+              <w:t>”</w:t>
+            </w:r>
+          </w:p>
+        </w:tc>
+      </w:tr>
+      <w:tr>
+        <w:tc>
+          <w:tcPr>
+            <w:cnfStyle w:val="001000000000" w:firstRow="0" w:lastRow="0" w:firstColumn="1" w:lastColumn="0" w:oddVBand="0" w:evenVBand="0" w:oddHBand="0" w:evenHBand="0" w:firstRowFirstColumn="0" w:firstRowLastColumn="0" w:lastRowFirstColumn="0" w:lastRowLastColumn="0"/>
+            <w:tcW w:w="2834" w:type="dxa"/>
+          </w:tcPr>
+          <w:p>
+            <w:pPr>
+              <w:spacing w:before="120" w:after="120"/>
+              <w:rPr>
+                <w:b w:val="0"/>
+              </w:rPr>
+            </w:pPr>
+            <w:r>
+              <w:rPr>
+                <w:b w:val="0"/>
+              </w:rPr>
+              <w:t>‘A’</w:t>
+            </w:r>
+          </w:p>
+        </w:tc>
+        <w:tc>
+          <w:tcPr>
+            <w:tcW w:w="2459" w:type="dxa"/>
+          </w:tcPr>
+          <w:p>
+            <w:pPr>
+              <w:spacing w:before="120" w:after="120"/>
+              <w:cnfStyle w:val="000000000000" w:firstRow="0" w:lastRow="0" w:firstColumn="0" w:lastColumn="0" w:oddVBand="0" w:evenVBand="0" w:oddHBand="0" w:evenHBand="0" w:firstRowFirstColumn="0" w:firstRowLastColumn="0" w:lastRowFirstColumn="0" w:lastRowLastColumn="0"/>
+            </w:pPr>
+            <w:r>
+              <w:t>‘A’</w:t>
+            </w:r>
+          </w:p>
+        </w:tc>
+        <w:tc>
+          <w:tcPr>
+            <w:tcW w:w="4057" w:type="dxa"/>
+          </w:tcPr>
+          <w:p>
+            <w:pPr>
+              <w:spacing w:before="120" w:after="120"/>
+              <w:cnfStyle w:val="000000000000" w:firstRow="0" w:lastRow="0" w:firstColumn="0" w:lastColumn="0" w:oddVBand="0" w:evenVBand="0" w:oddHBand="0" w:evenHBand="0" w:firstRowFirstColumn="0" w:firstRowLastColumn="0" w:lastRowFirstColumn="0" w:lastRowLastColumn="0"/>
+            </w:pPr>
+            <w:r>
+              <w:t>“</w:t>
+            </w:r>
+            <w:r>
+              <w:t>A</w:t>
+            </w:r>
+            <w:r>
+              <w:t>”</w:t>
+            </w:r>
+          </w:p>
+        </w:tc>
+      </w:tr>
+    </w:tbl>
+    <w:p>
+      <w:pPr>
+        <w:rPr>
+          <w:rFonts w:asciiTheme="majorHAnsi" w:eastAsiaTheme="majorEastAsia" w:hAnsiTheme="majorHAnsi" w:cstheme="majorBidi"/>
+          <w:color w:val="96011E" w:themeColor="accent1" w:themeShade="BF"/>
+          <w:sz w:val="28"/>
+          <w:szCs w:val="28"/>
+        </w:rPr>
+      </w:pPr>
+    </w:p>
+    <w:p>
+      <w:pPr>
+        <w:rPr>
+          <w:rFonts w:asciiTheme="majorHAnsi" w:eastAsiaTheme="majorEastAsia" w:hAnsiTheme="majorHAnsi" w:cstheme="majorBidi"/>
+          <w:color w:val="96011E" w:themeColor="accent1" w:themeShade="BF"/>
+          <w:sz w:val="28"/>
+          <w:szCs w:val="28"/>
+        </w:rPr>
+      </w:pPr>
+    </w:p>
+    <w:p>
+      <w:pPr>
+        <w:rPr>
+          <w:rFonts w:asciiTheme="majorHAnsi" w:eastAsiaTheme="majorEastAsia" w:hAnsiTheme="majorHAnsi" w:cstheme="majorBidi"/>
+          <w:color w:val="96011E" w:themeColor="accent1" w:themeShade="BF"/>
+          <w:sz w:val="28"/>
+          <w:szCs w:val="28"/>
+        </w:rPr>
+      </w:pPr>
+    </w:p>
+    <w:p/>
     <w:p>
       <w:pPr>
         <w:pStyle w:val="Heading2"/>
@@ -2413,10 +2894,382 @@
       <w:proofErr w:type="spellEnd"/>
     </w:p>
     <w:p>
+      <w:r>
+        <w:t xml:space="preserve">The </w:t>
+      </w:r>
+      <w:proofErr w:type="spellStart"/>
+      <w:r>
+        <w:t>containsSubSequence</w:t>
+      </w:r>
+      <w:proofErr w:type="spellEnd"/>
+      <w:r>
+        <w:t xml:space="preserve"> method must accept a string and a substring and return the status of the search as a </w:t>
+      </w:r>
+      <w:proofErr w:type="spellStart"/>
+      <w:r>
+        <w:t>boolean</w:t>
+      </w:r>
+      <w:proofErr w:type="spellEnd"/>
+      <w:r>
+        <w:t xml:space="preserve">. </w:t>
+      </w:r>
+      <w:r>
+        <w:t>The method should only return true if the input string contains the characters in the substring in the order the appear. The characters do not have to appear consecutively. The following table gives a few examples:</w:t>
+      </w:r>
+    </w:p>
+    <w:tbl>
+      <w:tblPr>
+        <w:tblStyle w:val="GridTable4"/>
+        <w:tblW w:w="0" w:type="auto"/>
+        <w:tblLook w:val="04A0" w:firstRow="1" w:lastRow="0" w:firstColumn="1" w:lastColumn="0" w:noHBand="0" w:noVBand="1"/>
+      </w:tblPr>
+      <w:tblGrid>
+        <w:gridCol w:w="2834"/>
+        <w:gridCol w:w="2459"/>
+        <w:gridCol w:w="4057"/>
+      </w:tblGrid>
+      <w:tr>
+        <w:trPr>
+          <w:cnfStyle w:val="100000000000" w:firstRow="1" w:lastRow="0" w:firstColumn="0" w:lastColumn="0" w:oddVBand="0" w:evenVBand="0" w:oddHBand="0" w:evenHBand="0" w:firstRowFirstColumn="0" w:firstRowLastColumn="0" w:lastRowFirstColumn="0" w:lastRowLastColumn="0"/>
+        </w:trPr>
+        <w:tc>
+          <w:tcPr>
+            <w:cnfStyle w:val="001000000000" w:firstRow="0" w:lastRow="0" w:firstColumn="1" w:lastColumn="0" w:oddVBand="0" w:evenVBand="0" w:oddHBand="0" w:evenHBand="0" w:firstRowFirstColumn="0" w:firstRowLastColumn="0" w:lastRowFirstColumn="0" w:lastRowLastColumn="0"/>
+            <w:tcW w:w="2834" w:type="dxa"/>
+          </w:tcPr>
+          <w:p>
+            <w:pPr>
+              <w:spacing w:before="120" w:after="120"/>
+            </w:pPr>
+            <w:r>
+              <w:t>Input String</w:t>
+            </w:r>
+          </w:p>
+        </w:tc>
+        <w:tc>
+          <w:tcPr>
+            <w:tcW w:w="2459" w:type="dxa"/>
+          </w:tcPr>
+          <w:p>
+            <w:pPr>
+              <w:spacing w:before="120" w:after="120"/>
+              <w:cnfStyle w:val="100000000000" w:firstRow="1" w:lastRow="0" w:firstColumn="0" w:lastColumn="0" w:oddVBand="0" w:evenVBand="0" w:oddHBand="0" w:evenHBand="0" w:firstRowFirstColumn="0" w:firstRowLastColumn="0" w:lastRowFirstColumn="0" w:lastRowLastColumn="0"/>
+            </w:pPr>
+            <w:r>
+              <w:t>Sub Sequence</w:t>
+            </w:r>
+          </w:p>
+        </w:tc>
+        <w:tc>
+          <w:tcPr>
+            <w:tcW w:w="4057" w:type="dxa"/>
+          </w:tcPr>
+          <w:p>
+            <w:pPr>
+              <w:spacing w:before="120" w:after="120"/>
+              <w:cnfStyle w:val="100000000000" w:firstRow="1" w:lastRow="0" w:firstColumn="0" w:lastColumn="0" w:oddVBand="0" w:evenVBand="0" w:oddHBand="0" w:evenHBand="0" w:firstRowFirstColumn="0" w:firstRowLastColumn="0" w:lastRowFirstColumn="0" w:lastRowLastColumn="0"/>
+            </w:pPr>
+            <w:r>
+              <w:t>Result</w:t>
+            </w:r>
+          </w:p>
+        </w:tc>
+      </w:tr>
+      <w:tr>
+        <w:trPr>
+          <w:cnfStyle w:val="000000100000" w:firstRow="0" w:lastRow="0" w:firstColumn="0" w:lastColumn="0" w:oddVBand="0" w:evenVBand="0" w:oddHBand="1" w:evenHBand="0" w:firstRowFirstColumn="0" w:firstRowLastColumn="0" w:lastRowFirstColumn="0" w:lastRowLastColumn="0"/>
+        </w:trPr>
+        <w:tc>
+          <w:tcPr>
+            <w:cnfStyle w:val="001000000000" w:firstRow="0" w:lastRow="0" w:firstColumn="1" w:lastColumn="0" w:oddVBand="0" w:evenVBand="0" w:oddHBand="0" w:evenHBand="0" w:firstRowFirstColumn="0" w:firstRowLastColumn="0" w:lastRowFirstColumn="0" w:lastRowLastColumn="0"/>
+            <w:tcW w:w="2834" w:type="dxa"/>
+          </w:tcPr>
+          <w:p>
+            <w:pPr>
+              <w:spacing w:before="120" w:after="120"/>
+              <w:rPr>
+                <w:b w:val="0"/>
+              </w:rPr>
+            </w:pPr>
+            <w:r>
+              <w:rPr>
+                <w:b w:val="0"/>
+              </w:rPr>
+              <w:t>“hello”</w:t>
+            </w:r>
+          </w:p>
+        </w:tc>
+        <w:tc>
+          <w:tcPr>
+            <w:tcW w:w="2459" w:type="dxa"/>
+          </w:tcPr>
+          <w:p>
+            <w:pPr>
+              <w:spacing w:before="120" w:after="120"/>
+              <w:cnfStyle w:val="000000100000" w:firstRow="0" w:lastRow="0" w:firstColumn="0" w:lastColumn="0" w:oddVBand="0" w:evenVBand="0" w:oddHBand="1" w:evenHBand="0" w:firstRowFirstColumn="0" w:firstRowLastColumn="0" w:lastRowFirstColumn="0" w:lastRowLastColumn="0"/>
+            </w:pPr>
+            <w:r>
+              <w:t>“</w:t>
+            </w:r>
+            <w:proofErr w:type="spellStart"/>
+            <w:r>
+              <w:t>hlo</w:t>
+            </w:r>
+            <w:proofErr w:type="spellEnd"/>
+            <w:r>
+              <w:t>”</w:t>
+            </w:r>
+          </w:p>
+        </w:tc>
+        <w:tc>
+          <w:tcPr>
+            <w:tcW w:w="4057" w:type="dxa"/>
+          </w:tcPr>
+          <w:p>
+            <w:pPr>
+              <w:spacing w:before="120" w:after="120"/>
+              <w:cnfStyle w:val="000000100000" w:firstRow="0" w:lastRow="0" w:firstColumn="0" w:lastColumn="0" w:oddVBand="0" w:evenVBand="0" w:oddHBand="1" w:evenHBand="0" w:firstRowFirstColumn="0" w:firstRowLastColumn="0" w:lastRowFirstColumn="0" w:lastRowLastColumn="0"/>
+            </w:pPr>
+            <w:r>
+              <w:t>true</w:t>
+            </w:r>
+          </w:p>
+        </w:tc>
+      </w:tr>
+      <w:tr>
+        <w:tc>
+          <w:tcPr>
+            <w:cnfStyle w:val="001000000000" w:firstRow="0" w:lastRow="0" w:firstColumn="1" w:lastColumn="0" w:oddVBand="0" w:evenVBand="0" w:oddHBand="0" w:evenHBand="0" w:firstRowFirstColumn="0" w:firstRowLastColumn="0" w:lastRowFirstColumn="0" w:lastRowLastColumn="0"/>
+            <w:tcW w:w="2834" w:type="dxa"/>
+          </w:tcPr>
+          <w:p>
+            <w:pPr>
+              <w:spacing w:before="120" w:after="120"/>
+              <w:rPr>
+                <w:b w:val="0"/>
+              </w:rPr>
+            </w:pPr>
+            <w:r>
+              <w:rPr>
+                <w:b w:val="0"/>
+              </w:rPr>
+              <w:t>“</w:t>
+            </w:r>
+            <w:proofErr w:type="spellStart"/>
+            <w:r>
+              <w:rPr>
+                <w:b w:val="0"/>
+              </w:rPr>
+              <w:t>Lebron</w:t>
+            </w:r>
+            <w:proofErr w:type="spellEnd"/>
+            <w:r>
+              <w:rPr>
+                <w:b w:val="0"/>
+              </w:rPr>
+              <w:t xml:space="preserve"> James”</w:t>
+            </w:r>
+          </w:p>
+        </w:tc>
+        <w:tc>
+          <w:tcPr>
+            <w:tcW w:w="2459" w:type="dxa"/>
+          </w:tcPr>
+          <w:p>
+            <w:pPr>
+              <w:spacing w:before="120" w:after="120"/>
+              <w:cnfStyle w:val="000000000000" w:firstRow="0" w:lastRow="0" w:firstColumn="0" w:lastColumn="0" w:oddVBand="0" w:evenVBand="0" w:oddHBand="0" w:evenHBand="0" w:firstRowFirstColumn="0" w:firstRowLastColumn="0" w:lastRowFirstColumn="0" w:lastRowLastColumn="0"/>
+              <w:rPr>
+                <w:lang w:val="es-US"/>
+              </w:rPr>
+            </w:pPr>
+            <w:r>
+              <w:rPr>
+                <w:lang w:val="es-US"/>
+              </w:rPr>
+              <w:t>“</w:t>
+            </w:r>
+            <w:proofErr w:type="spellStart"/>
+            <w:r>
+              <w:rPr>
+                <w:lang w:val="es-US"/>
+              </w:rPr>
+              <w:t>brony</w:t>
+            </w:r>
+            <w:proofErr w:type="spellEnd"/>
+            <w:r>
+              <w:rPr>
+                <w:lang w:val="es-US"/>
+              </w:rPr>
+              <w:t>”</w:t>
+            </w:r>
+          </w:p>
+        </w:tc>
+        <w:tc>
+          <w:tcPr>
+            <w:tcW w:w="4057" w:type="dxa"/>
+          </w:tcPr>
+          <w:p>
+            <w:pPr>
+              <w:spacing w:before="120" w:after="120"/>
+              <w:cnfStyle w:val="000000000000" w:firstRow="0" w:lastRow="0" w:firstColumn="0" w:lastColumn="0" w:oddVBand="0" w:evenVBand="0" w:oddHBand="0" w:evenHBand="0" w:firstRowFirstColumn="0" w:firstRowLastColumn="0" w:lastRowFirstColumn="0" w:lastRowLastColumn="0"/>
+              <w:rPr>
+                <w:lang w:val="es-US"/>
+              </w:rPr>
+            </w:pPr>
+            <w:r>
+              <w:rPr>
+                <w:lang w:val="es-US"/>
+              </w:rPr>
+              <w:t>false</w:t>
+            </w:r>
+          </w:p>
+        </w:tc>
+      </w:tr>
+      <w:tr>
+        <w:trPr>
+          <w:cnfStyle w:val="000000100000" w:firstRow="0" w:lastRow="0" w:firstColumn="0" w:lastColumn="0" w:oddVBand="0" w:evenVBand="0" w:oddHBand="1" w:evenHBand="0" w:firstRowFirstColumn="0" w:firstRowLastColumn="0" w:lastRowFirstColumn="0" w:lastRowLastColumn="0"/>
+        </w:trPr>
+        <w:tc>
+          <w:tcPr>
+            <w:cnfStyle w:val="001000000000" w:firstRow="0" w:lastRow="0" w:firstColumn="1" w:lastColumn="0" w:oddVBand="0" w:evenVBand="0" w:oddHBand="0" w:evenHBand="0" w:firstRowFirstColumn="0" w:firstRowLastColumn="0" w:lastRowFirstColumn="0" w:lastRowLastColumn="0"/>
+            <w:tcW w:w="2834" w:type="dxa"/>
+          </w:tcPr>
+          <w:p>
+            <w:pPr>
+              <w:spacing w:before="120" w:after="120"/>
+              <w:rPr>
+                <w:b w:val="0"/>
+              </w:rPr>
+            </w:pPr>
+            <w:r>
+              <w:rPr>
+                <w:b w:val="0"/>
+              </w:rPr>
+              <w:t>“world”</w:t>
+            </w:r>
+          </w:p>
+        </w:tc>
+        <w:tc>
+          <w:tcPr>
+            <w:tcW w:w="2459" w:type="dxa"/>
+          </w:tcPr>
+          <w:p>
+            <w:pPr>
+              <w:spacing w:before="120" w:after="120"/>
+              <w:cnfStyle w:val="000000100000" w:firstRow="0" w:lastRow="0" w:firstColumn="0" w:lastColumn="0" w:oddVBand="0" w:evenVBand="0" w:oddHBand="1" w:evenHBand="0" w:firstRowFirstColumn="0" w:firstRowLastColumn="0" w:lastRowFirstColumn="0" w:lastRowLastColumn="0"/>
+            </w:pPr>
+            <w:r>
+              <w:t>“</w:t>
+            </w:r>
+            <w:proofErr w:type="spellStart"/>
+            <w:r>
+              <w:t>worldy</w:t>
+            </w:r>
+            <w:proofErr w:type="spellEnd"/>
+            <w:r>
+              <w:t>”</w:t>
+            </w:r>
+          </w:p>
+        </w:tc>
+        <w:tc>
+          <w:tcPr>
+            <w:tcW w:w="4057" w:type="dxa"/>
+          </w:tcPr>
+          <w:p>
+            <w:pPr>
+              <w:spacing w:before="120" w:after="120"/>
+              <w:cnfStyle w:val="000000100000" w:firstRow="0" w:lastRow="0" w:firstColumn="0" w:lastColumn="0" w:oddVBand="0" w:evenVBand="0" w:oddHBand="1" w:evenHBand="0" w:firstRowFirstColumn="0" w:firstRowLastColumn="0" w:lastRowFirstColumn="0" w:lastRowLastColumn="0"/>
+            </w:pPr>
+            <w:r>
+              <w:t>false</w:t>
+            </w:r>
+          </w:p>
+        </w:tc>
+      </w:tr>
+      <w:tr>
+        <w:tc>
+          <w:tcPr>
+            <w:cnfStyle w:val="001000000000" w:firstRow="0" w:lastRow="0" w:firstColumn="1" w:lastColumn="0" w:oddVBand="0" w:evenVBand="0" w:oddHBand="0" w:evenHBand="0" w:firstRowFirstColumn="0" w:firstRowLastColumn="0" w:lastRowFirstColumn="0" w:lastRowLastColumn="0"/>
+            <w:tcW w:w="2834" w:type="dxa"/>
+          </w:tcPr>
+          <w:p>
+            <w:pPr>
+              <w:spacing w:before="120" w:after="120"/>
+              <w:rPr>
+                <w:b w:val="0"/>
+              </w:rPr>
+            </w:pPr>
+            <w:r>
+              <w:rPr>
+                <w:b w:val="0"/>
+              </w:rPr>
+              <w:t>“A”</w:t>
+            </w:r>
+          </w:p>
+        </w:tc>
+        <w:tc>
+          <w:tcPr>
+            <w:tcW w:w="2459" w:type="dxa"/>
+          </w:tcPr>
+          <w:p>
+            <w:pPr>
+              <w:spacing w:before="120" w:after="120"/>
+              <w:cnfStyle w:val="000000000000" w:firstRow="0" w:lastRow="0" w:firstColumn="0" w:lastColumn="0" w:oddVBand="0" w:evenVBand="0" w:oddHBand="0" w:evenHBand="0" w:firstRowFirstColumn="0" w:firstRowLastColumn="0" w:lastRowFirstColumn="0" w:lastRowLastColumn="0"/>
+            </w:pPr>
+            <w:r>
+              <w:t>“A”</w:t>
+            </w:r>
+          </w:p>
+        </w:tc>
+        <w:tc>
+          <w:tcPr>
+            <w:tcW w:w="4057" w:type="dxa"/>
+          </w:tcPr>
+          <w:p>
+            <w:pPr>
+              <w:spacing w:before="120" w:after="120"/>
+              <w:cnfStyle w:val="000000000000" w:firstRow="0" w:lastRow="0" w:firstColumn="0" w:lastColumn="0" w:oddVBand="0" w:evenVBand="0" w:oddHBand="0" w:evenHBand="0" w:firstRowFirstColumn="0" w:firstRowLastColumn="0" w:lastRowFirstColumn="0" w:lastRowLastColumn="0"/>
+            </w:pPr>
+            <w:r>
+              <w:t>true</w:t>
+            </w:r>
+          </w:p>
+        </w:tc>
+      </w:tr>
+    </w:tbl>
+    <w:p/>
+    <w:p>
       <w:pPr>
         <w:pStyle w:val="Heading1"/>
+        <w:spacing w:before="120" w:after="120"/>
+      </w:pPr>
+    </w:p>
+    <w:p>
+      <w:pPr>
+        <w:pStyle w:val="Heading1"/>
+        <w:spacing w:before="120" w:after="120"/>
+      </w:pPr>
+    </w:p>
+    <w:p>
+      <w:pPr>
+        <w:rPr>
+          <w:rFonts w:asciiTheme="majorHAnsi" w:eastAsiaTheme="majorEastAsia" w:hAnsiTheme="majorHAnsi" w:cstheme="majorBidi"/>
+          <w:color w:val="96011E" w:themeColor="accent1" w:themeShade="BF"/>
+          <w:sz w:val="32"/>
+          <w:szCs w:val="32"/>
+        </w:rPr>
+      </w:pPr>
+      <w:bookmarkStart w:id="0" w:name="_GoBack"/>
+      <w:bookmarkEnd w:id="0"/>
+    </w:p>
+    <w:p>
+      <w:pPr>
+        <w:pStyle w:val="Heading1"/>
+        <w:spacing w:before="120" w:after="120"/>
       </w:pPr>
       <w:r>
+        <w:lastRenderedPageBreak/>
         <w:t>Tips &amp; Tricks</w:t>
       </w:r>
     </w:p>
@@ -2427,6 +3280,8 @@
           <w:ilvl w:val="0"/>
           <w:numId w:val="19"/>
         </w:numPr>
+        <w:spacing w:before="120" w:after="120"/>
+        <w:contextualSpacing w:val="0"/>
       </w:pPr>
       <w:r>
         <w:t xml:space="preserve">Read each problem carefully. Each description contains constraints which save you some coding. </w:t>
@@ -2439,6 +3294,8 @@
           <w:ilvl w:val="0"/>
           <w:numId w:val="19"/>
         </w:numPr>
+        <w:spacing w:before="120" w:after="120"/>
+        <w:contextualSpacing w:val="0"/>
       </w:pPr>
       <w:r>
         <w:t xml:space="preserve">Remember, this problem set is rated for beginners. Each method should only require about 20-30 lines of code with comments.  </w:t>
@@ -2451,6 +3308,8 @@
           <w:ilvl w:val="0"/>
           <w:numId w:val="19"/>
         </w:numPr>
+        <w:spacing w:before="120" w:after="120"/>
+        <w:contextualSpacing w:val="0"/>
       </w:pPr>
       <w:r>
         <w:t xml:space="preserve">Comment your code. Don’t overdo it, but make sure to give every method a nice Javadoc comment. </w:t>
@@ -2463,6 +3322,8 @@
           <w:ilvl w:val="0"/>
           <w:numId w:val="19"/>
         </w:numPr>
+        <w:spacing w:before="120" w:after="120"/>
+        <w:contextualSpacing w:val="0"/>
       </w:pPr>
       <w:r>
         <w:t>Test your code. You can use the JUnit tests included with the solution to test your own code, or you can write your own test cases.</w:t>
@@ -2475,11 +3336,13 @@
           <w:ilvl w:val="0"/>
           <w:numId w:val="19"/>
         </w:numPr>
+        <w:spacing w:before="120" w:after="120"/>
+        <w:contextualSpacing w:val="0"/>
       </w:pPr>
       <w:r>
         <w:t xml:space="preserve">Use </w:t>
       </w:r>
-      <w:hyperlink r:id="rId12" w:history="1">
+      <w:hyperlink r:id="rId13" w:history="1">
         <w:r>
           <w:rPr>
             <w:rStyle w:val="Hyperlink"/>
@@ -2498,11 +3361,13 @@
           <w:ilvl w:val="0"/>
           <w:numId w:val="19"/>
         </w:numPr>
+        <w:spacing w:before="120" w:after="120"/>
+        <w:contextualSpacing w:val="0"/>
       </w:pPr>
       <w:r>
         <w:t xml:space="preserve">Don’t be afraid to reach out. I’m happy to work with anyone on their coding journey. Feel free to email me at </w:t>
       </w:r>
-      <w:hyperlink r:id="rId13" w:history="1">
+      <w:hyperlink r:id="rId14" w:history="1">
         <w:r>
           <w:rPr>
             <w:rStyle w:val="Hyperlink"/>
@@ -2515,8 +3380,8 @@
       </w:r>
     </w:p>
     <w:sectPr>
-      <w:headerReference w:type="first" r:id="rId14"/>
-      <w:footerReference w:type="first" r:id="rId15"/>
+      <w:headerReference w:type="first" r:id="rId15"/>
+      <w:footerReference w:type="first" r:id="rId16"/>
       <w:pgSz w:w="12240" w:h="15840" w:code="1"/>
       <w:pgMar w:top="1440" w:right="1440" w:bottom="1440" w:left="1440" w:header="720" w:footer="720" w:gutter="0"/>
       <w:pgNumType w:start="1"/>
@@ -2606,6 +3471,58 @@
 </file>
 
 <file path=word/footer2.xml><?xml version="1.0" encoding="utf-8"?>
+<w:ftr xmlns:wpc="http://schemas.microsoft.com/office/word/2010/wordprocessingCanvas" xmlns:cx="http://schemas.microsoft.com/office/drawing/2014/chartex" xmlns:mc="http://schemas.openxmlformats.org/markup-compatibility/2006" xmlns:o="urn:schemas-microsoft-com:office:office" xmlns:r="http://schemas.openxmlformats.org/officeDocument/2006/relationships" xmlns:m="http://schemas.openxmlformats.org/officeDocument/2006/math" xmlns:v="urn:schemas-microsoft-com:vml" xmlns:wp14="http://schemas.microsoft.com/office/word/2010/wordprocessingDrawing" xmlns:wp="http://schemas.openxmlformats.org/drawingml/2006/wordprocessingDrawing" xmlns:w10="urn:schemas-microsoft-com:office:word" xmlns:w="http://schemas.openxmlformats.org/wordprocessingml/2006/main" xmlns:w14="http://schemas.microsoft.com/office/word/2010/wordml" xmlns:w15="http://schemas.microsoft.com/office/word/2012/wordml" xmlns:w16se="http://schemas.microsoft.com/office/word/2015/wordml/symex" xmlns:wpg="http://schemas.microsoft.com/office/word/2010/wordprocessingGroup" xmlns:wpi="http://schemas.microsoft.com/office/word/2010/wordprocessingInk" xmlns:wne="http://schemas.microsoft.com/office/word/2006/wordml" xmlns:wps="http://schemas.microsoft.com/office/word/2010/wordprocessingShape" mc:Ignorable="w14 w15 w16se wp14">
+  <w:p>
+    <w:pPr>
+      <w:pStyle w:val="Footer"/>
+      <w:jc w:val="center"/>
+      <w:rPr>
+        <w:sz w:val="16"/>
+        <w:szCs w:val="16"/>
+      </w:rPr>
+    </w:pPr>
+    <w:r>
+      <w:rPr>
+        <w:sz w:val="16"/>
+        <w:szCs w:val="16"/>
+      </w:rPr>
+      <w:t>Copyright</w:t>
+    </w:r>
+    <w:r>
+      <w:rPr>
+        <w:rStyle w:val="apple-converted-space"/>
+        <w:rFonts w:ascii="Arial" w:hAnsi="Arial" w:cs="Arial"/>
+        <w:color w:val="222222"/>
+        <w:sz w:val="16"/>
+        <w:szCs w:val="16"/>
+        <w:shd w:val="clear" w:color="auto" w:fill="FFFFFF"/>
+      </w:rPr>
+      <w:t> </w:t>
+    </w:r>
+    <w:r>
+      <w:rPr>
+        <w:rFonts w:ascii="Arial" w:hAnsi="Arial" w:cs="Arial"/>
+        <w:b/>
+        <w:bCs/>
+        <w:color w:val="222222"/>
+        <w:sz w:val="16"/>
+        <w:szCs w:val="16"/>
+        <w:shd w:val="clear" w:color="auto" w:fill="FFFFFF"/>
+      </w:rPr>
+      <w:t xml:space="preserve">© </w:t>
+    </w:r>
+    <w:r>
+      <w:rPr>
+        <w:sz w:val="16"/>
+        <w:szCs w:val="16"/>
+      </w:rPr>
+      <w:t>2017 Jeremy Griffith. All Rights Reserved.</w:t>
+    </w:r>
+  </w:p>
+</w:ftr>
+</file>
+
+<file path=word/footer3.xml><?xml version="1.0" encoding="utf-8"?>
 <w:ftr xmlns:wpc="http://schemas.microsoft.com/office/word/2010/wordprocessingCanvas" xmlns:cx="http://schemas.microsoft.com/office/drawing/2014/chartex" xmlns:mc="http://schemas.openxmlformats.org/markup-compatibility/2006" xmlns:o="urn:schemas-microsoft-com:office:office" xmlns:r="http://schemas.openxmlformats.org/officeDocument/2006/relationships" xmlns:m="http://schemas.openxmlformats.org/officeDocument/2006/math" xmlns:v="urn:schemas-microsoft-com:vml" xmlns:wp14="http://schemas.microsoft.com/office/word/2010/wordprocessingDrawing" xmlns:wp="http://schemas.openxmlformats.org/drawingml/2006/wordprocessingDrawing" xmlns:w10="urn:schemas-microsoft-com:office:word" xmlns:w="http://schemas.openxmlformats.org/wordprocessingml/2006/main" xmlns:w14="http://schemas.microsoft.com/office/word/2010/wordml" xmlns:w15="http://schemas.microsoft.com/office/word/2012/wordml" xmlns:w16se="http://schemas.microsoft.com/office/word/2015/wordml/symex" xmlns:wpg="http://schemas.microsoft.com/office/word/2010/wordprocessingGroup" xmlns:wpi="http://schemas.microsoft.com/office/word/2010/wordprocessingInk" xmlns:wne="http://schemas.microsoft.com/office/word/2006/wordml" xmlns:wps="http://schemas.microsoft.com/office/word/2010/wordprocessingShape" mc:Ignorable="w14 w15 w16se wp14">
   <w:p>
     <w:pPr>
@@ -2716,7 +3633,7 @@
           <w:rPr>
             <w:noProof/>
           </w:rPr>
-          <w:t>3</w:t>
+          <w:t>5</w:t>
         </w:r>
         <w:r>
           <w:rPr>
@@ -3390,7 +4307,7 @@
   <w:abstractNum w:abstractNumId="6" w15:restartNumberingAfterBreak="0">
     <w:nsid w:val="4D1D25A2"/>
     <w:multiLevelType w:val="hybridMultilevel"/>
-    <w:tmpl w:val="8DA4677A"/>
+    <w:tmpl w:val="4D5C35CA"/>
     <w:lvl w:ilvl="0" w:tplc="0409000F">
       <w:start w:val="1"/>
       <w:numFmt w:val="decimal"/>
@@ -5902,7 +6819,7 @@
 </file>
 
 <file path=customXml/itemProps1.xml><?xml version="1.0" encoding="utf-8"?>
-<ds:datastoreItem xmlns:ds="http://schemas.openxmlformats.org/officeDocument/2006/customXml" ds:itemID="{9F74E4FB-0230-406E-992C-2D1A5428A1F0}">
+<ds:datastoreItem xmlns:ds="http://schemas.openxmlformats.org/officeDocument/2006/customXml" ds:itemID="{004D8BFF-4953-44E7-B80C-D601DD5B7BEA}">
   <ds:schemaRefs>
     <ds:schemaRef ds:uri="http://schemas.openxmlformats.org/officeDocument/2006/bibliography"/>
   </ds:schemaRefs>

</xml_diff>